<commit_message>
feat: Update SPK Jasa Lainnya template with new format and complete Syarat Umum
- Redesign SPK Jasa Lainnya to use table-based form layout matching official format
- Add Jenis Kontrak field specific to Jasa Lainnya
- Include complete Syarat Umum (SU) SPK with 24 clauses as per regulation:
  1. Lingkup Pekerjaan
  2. Hukum yang Berlaku
  3. Harga SPK
  4. Hak Kepemilikan
  5. Cacat Mutu
  6. Perpajakan
  7. Pengalihan dan/atau Subkontrak
  8. Jadwal
  9. Asuransi
  10. Penanggungan dan Risiko
  11. Pengawasan dan Pemeriksaan
  12. Pengujian
  13. Laporan Hasil Pekerjaan
  14. Waktu Penyelesaian Pekerjaan
  15. Serah Terima Pekerjaan
  16. Jaminan Bebas Cacat Mutu/Garansi
  17. Perubahan SPK
  18. Peristiwa Kompensasi
  19. Perpanjangan Waktu
  20. Penghentian dan Pemutusan SPK
  21. Pembayaran
  22. Denda
  23. Penyelesaian Perselisihan
  24. Larangan Pemberian Komisi
</commit_message>
<xml_diff>
--- a/templates/word/spk_jasa_lainnya.docx
+++ b/templates/word/spk_jasa_lainnya.docx
@@ -9,62 +9,85 @@
       <w:r>
         <w:rPr>
           <w:b/>
+          <w:sz w:val="28"/>
         </w:rPr>
-        <w:t>SURAT PERINTAH KERJA (SPK)</w:t>
-      </w:r>
-    </w:p>
-    <w:p>
-      <w:pPr>
-        <w:jc w:val="center"/>
-      </w:pPr>
-      <w:r>
-        <w:rPr>
-          <w:b/>
-        </w:rPr>
-        <w:t>PENGADAAN JASA LAINNYA</w:t>
-      </w:r>
-    </w:p>
-    <w:p>
-      <w:pPr>
-        <w:jc w:val="center"/>
-      </w:pPr>
-      <w:r>
-        <w:t>Nomor: {{nomor_spk}}</w:t>
-      </w:r>
-    </w:p>
-    <w:p/>
-    <w:p>
-      <w:r>
-        <w:t>Pada hari ini {{hari_spk}} tanggal {{tanggal_spk_terbilang}} bulan {{bulan_spk}} tahun {{tahun_spk_terbilang}} ({{tanggal_spk_fmt}}), kami yang bertanda tangan di bawah ini:</w:t>
+        <w:t>RANCANGAN SURAT PERINTAH KERJA (SPK)</w:t>
       </w:r>
     </w:p>
     <w:p/>
     <w:tbl>
       <w:tblPr>
+        <w:tblStyle w:val="TableGrid"/>
         <w:tblW w:type="auto" w:w="0"/>
         <w:tblLook w:firstColumn="1" w:firstRow="1" w:lastColumn="0" w:lastRow="0" w:noHBand="0" w:noVBand="1" w:val="04A0"/>
       </w:tblPr>
       <w:tblGrid>
-        <w:gridCol w:w="3230"/>
-        <w:gridCol w:w="3230"/>
-        <w:gridCol w:w="3230"/>
+        <w:gridCol w:w="4844"/>
+        <w:gridCol w:w="4844"/>
       </w:tblGrid>
       <w:tr>
         <w:tc>
           <w:tcPr>
-            <w:tcW w:type="dxa" w:w="3230"/>
+            <w:tcW w:type="dxa" w:w="3969"/>
           </w:tcPr>
           <w:p>
+            <w:r/>
             <w:r>
-              <w:t>Nama</w:t>
+              <w:rPr>
+                <w:b/>
+              </w:rPr>
+              <w:t>SURAT PERINTAH KERJA (SPK)</w:t>
             </w:r>
           </w:p>
         </w:tc>
         <w:tc>
           <w:tcPr>
-            <w:tcW w:type="dxa" w:w="3230"/>
+            <w:tcW w:type="dxa" w:w="5102"/>
           </w:tcPr>
           <w:p>
+            <w:r/>
+            <w:r>
+              <w:rPr>
+                <w:b/>
+              </w:rPr>
+              <w:t>SATUAN KERJA</w:t>
+            </w:r>
+            <w:r>
+              <w:t xml:space="preserve"> : {{satker_nama}}</w:t>
+            </w:r>
+          </w:p>
+          <w:p/>
+          <w:p>
+            <w:r>
+              <w:rPr>
+                <w:b/>
+              </w:rPr>
+              <w:t>NOMOR DAN TANGGAL SPK</w:t>
+            </w:r>
+            <w:r>
+              <w:t xml:space="preserve"> : </w:t>
+            </w:r>
+          </w:p>
+          <w:p>
+            <w:r>
+              <w:t>{{nomor_spk}} tanggal {{tanggal_spk}}</w:t>
+            </w:r>
+          </w:p>
+        </w:tc>
+      </w:tr>
+      <w:tr>
+        <w:tc>
+          <w:tcPr>
+            <w:tcW w:type="dxa" w:w="3969"/>
+          </w:tcPr>
+          <w:p>
+            <w:r/>
+            <w:r>
+              <w:rPr>
+                <w:b/>
+              </w:rPr>
+              <w:t>Nama Pejabat Penandatangan Kontrak</w:t>
+            </w:r>
             <w:r>
               <w:t>:</w:t>
             </w:r>
@@ -72,7 +95,7 @@
         </w:tc>
         <w:tc>
           <w:tcPr>
-            <w:tcW w:type="dxa" w:w="3230"/>
+            <w:tcW w:type="dxa" w:w="5102"/>
           </w:tcPr>
           <w:p>
             <w:r>
@@ -84,19 +107,16 @@
       <w:tr>
         <w:tc>
           <w:tcPr>
-            <w:tcW w:type="dxa" w:w="3230"/>
+            <w:tcW w:type="dxa" w:w="3969"/>
           </w:tcPr>
           <w:p>
+            <w:r/>
             <w:r>
-              <w:t>NIP</w:t>
+              <w:rPr>
+                <w:b/>
+              </w:rPr>
+              <w:t>Nama Penyedia</w:t>
             </w:r>
-          </w:p>
-        </w:tc>
-        <w:tc>
-          <w:tcPr>
-            <w:tcW w:type="dxa" w:w="3230"/>
-          </w:tcPr>
-          <w:p>
             <w:r>
               <w:t>:</w:t>
             </w:r>
@@ -104,120 +124,7 @@
         </w:tc>
         <w:tc>
           <w:tcPr>
-            <w:tcW w:type="dxa" w:w="3230"/>
-          </w:tcPr>
-          <w:p>
-            <w:r>
-              <w:t>{{ppk_nip}}</w:t>
-            </w:r>
-          </w:p>
-        </w:tc>
-      </w:tr>
-      <w:tr>
-        <w:tc>
-          <w:tcPr>
-            <w:tcW w:type="dxa" w:w="3230"/>
-          </w:tcPr>
-          <w:p>
-            <w:r>
-              <w:t>Jabatan</w:t>
-            </w:r>
-          </w:p>
-        </w:tc>
-        <w:tc>
-          <w:tcPr>
-            <w:tcW w:type="dxa" w:w="3230"/>
-          </w:tcPr>
-          <w:p>
-            <w:r>
-              <w:t>:</w:t>
-            </w:r>
-          </w:p>
-        </w:tc>
-        <w:tc>
-          <w:tcPr>
-            <w:tcW w:type="dxa" w:w="3230"/>
-          </w:tcPr>
-          <w:p>
-            <w:r>
-              <w:t>Pejabat Pembuat Komitmen</w:t>
-            </w:r>
-          </w:p>
-        </w:tc>
-      </w:tr>
-      <w:tr>
-        <w:tc>
-          <w:tcPr>
-            <w:tcW w:type="dxa" w:w="3230"/>
-          </w:tcPr>
-          <w:p>
-            <w:r>
-              <w:t>Alamat</w:t>
-            </w:r>
-          </w:p>
-        </w:tc>
-        <w:tc>
-          <w:tcPr>
-            <w:tcW w:type="dxa" w:w="3230"/>
-          </w:tcPr>
-          <w:p>
-            <w:r>
-              <w:t>:</w:t>
-            </w:r>
-          </w:p>
-        </w:tc>
-        <w:tc>
-          <w:tcPr>
-            <w:tcW w:type="dxa" w:w="3230"/>
-          </w:tcPr>
-          <w:p>
-            <w:r>
-              <w:t>{{satker_nama}}, {{satker_alamat}}</w:t>
-            </w:r>
-          </w:p>
-        </w:tc>
-      </w:tr>
-    </w:tbl>
-    <w:p>
-      <w:r>
-        <w:t>selanjutnya disebut sebagai PIHAK KESATU</w:t>
-      </w:r>
-    </w:p>
-    <w:p/>
-    <w:tbl>
-      <w:tblPr>
-        <w:tblW w:type="auto" w:w="0"/>
-        <w:tblLook w:firstColumn="1" w:firstRow="1" w:lastColumn="0" w:lastRow="0" w:noHBand="0" w:noVBand="1" w:val="04A0"/>
-      </w:tblPr>
-      <w:tblGrid>
-        <w:gridCol w:w="3230"/>
-        <w:gridCol w:w="3230"/>
-        <w:gridCol w:w="3230"/>
-      </w:tblGrid>
-      <w:tr>
-        <w:tc>
-          <w:tcPr>
-            <w:tcW w:type="dxa" w:w="3230"/>
-          </w:tcPr>
-          <w:p>
-            <w:r>
-              <w:t>Nama Perusahaan</w:t>
-            </w:r>
-          </w:p>
-        </w:tc>
-        <w:tc>
-          <w:tcPr>
-            <w:tcW w:type="dxa" w:w="3230"/>
-          </w:tcPr>
-          <w:p>
-            <w:r>
-              <w:t>:</w:t>
-            </w:r>
-          </w:p>
-        </w:tc>
-        <w:tc>
-          <w:tcPr>
-            <w:tcW w:type="dxa" w:w="3230"/>
+            <w:tcW w:type="dxa" w:w="5102"/>
           </w:tcPr>
           <w:p>
             <w:r>
@@ -229,861 +136,186 @@
       <w:tr>
         <w:tc>
           <w:tcPr>
-            <w:tcW w:type="dxa" w:w="3230"/>
+            <w:tcW w:type="dxa" w:w="3969"/>
           </w:tcPr>
           <w:p>
+            <w:r/>
             <w:r>
-              <w:t>Nama Direktur</w:t>
+              <w:rPr>
+                <w:b/>
+              </w:rPr>
+              <w:t>PAKET PENGADAAN</w:t>
+            </w:r>
+            <w:r>
+              <w:t xml:space="preserve"> :</w:t>
             </w:r>
           </w:p>
-        </w:tc>
-        <w:tc>
-          <w:tcPr>
-            <w:tcW w:type="dxa" w:w="3230"/>
-          </w:tcPr>
-          <w:p>
-            <w:r>
-              <w:t>:</w:t>
-            </w:r>
-          </w:p>
-        </w:tc>
-        <w:tc>
-          <w:tcPr>
-            <w:tcW w:type="dxa" w:w="3230"/>
-          </w:tcPr>
-          <w:p>
-            <w:r>
-              <w:t>{{direktur_nama}}</w:t>
-            </w:r>
-          </w:p>
-        </w:tc>
-      </w:tr>
-      <w:tr>
-        <w:tc>
-          <w:tcPr>
-            <w:tcW w:type="dxa" w:w="3230"/>
-          </w:tcPr>
-          <w:p>
-            <w:r>
-              <w:t>Alamat</w:t>
-            </w:r>
-          </w:p>
-        </w:tc>
-        <w:tc>
-          <w:tcPr>
-            <w:tcW w:type="dxa" w:w="3230"/>
-          </w:tcPr>
-          <w:p>
-            <w:r>
-              <w:t>:</w:t>
-            </w:r>
-          </w:p>
-        </w:tc>
-        <w:tc>
-          <w:tcPr>
-            <w:tcW w:type="dxa" w:w="3230"/>
-          </w:tcPr>
-          <w:p>
-            <w:r>
-              <w:t>{{penyedia_alamat}}</w:t>
-            </w:r>
-          </w:p>
-        </w:tc>
-      </w:tr>
-      <w:tr>
-        <w:tc>
-          <w:tcPr>
-            <w:tcW w:type="dxa" w:w="3230"/>
-          </w:tcPr>
-          <w:p>
-            <w:r>
-              <w:t>NPWP</w:t>
-            </w:r>
-          </w:p>
-        </w:tc>
-        <w:tc>
-          <w:tcPr>
-            <w:tcW w:type="dxa" w:w="3230"/>
-          </w:tcPr>
-          <w:p>
-            <w:r>
-              <w:t>:</w:t>
-            </w:r>
-          </w:p>
-        </w:tc>
-        <w:tc>
-          <w:tcPr>
-            <w:tcW w:type="dxa" w:w="3230"/>
-          </w:tcPr>
-          <w:p>
-            <w:r>
-              <w:t>{{penyedia_npwp}}</w:t>
-            </w:r>
-          </w:p>
-        </w:tc>
-      </w:tr>
-      <w:tr>
-        <w:tc>
-          <w:tcPr>
-            <w:tcW w:type="dxa" w:w="3230"/>
-          </w:tcPr>
-          <w:p>
-            <w:r>
-              <w:t>Rekening</w:t>
-            </w:r>
-          </w:p>
-        </w:tc>
-        <w:tc>
-          <w:tcPr>
-            <w:tcW w:type="dxa" w:w="3230"/>
-          </w:tcPr>
-          <w:p>
-            <w:r>
-              <w:t>:</w:t>
-            </w:r>
-          </w:p>
-        </w:tc>
-        <w:tc>
-          <w:tcPr>
-            <w:tcW w:type="dxa" w:w="3230"/>
-          </w:tcPr>
-          <w:p>
-            <w:r>
-              <w:t>{{penyedia_rekening}} - {{penyedia_bank}}</w:t>
-            </w:r>
-          </w:p>
-        </w:tc>
-      </w:tr>
-    </w:tbl>
-    <w:p>
-      <w:r>
-        <w:t>selanjutnya disebut sebagai PIHAK KEDUA</w:t>
-      </w:r>
-    </w:p>
-    <w:p/>
-    <w:p>
-      <w:r>
-        <w:t>PARA PIHAK sepakat mengikatkan diri dalam SPK Pengadaan Jasa Lainnya dengan ketentuan:</w:t>
-      </w:r>
-    </w:p>
-    <w:p/>
-    <w:p>
-      <w:pPr>
-        <w:jc w:val="center"/>
-      </w:pPr>
-      <w:r>
-        <w:rPr>
-          <w:b/>
-        </w:rPr>
-        <w:t>Pasal 1</w:t>
-      </w:r>
-    </w:p>
-    <w:p>
-      <w:pPr>
-        <w:jc w:val="center"/>
-      </w:pPr>
-      <w:r>
-        <w:rPr>
-          <w:b/>
-        </w:rPr>
-        <w:t>LINGKUP PEKERJAAN</w:t>
-      </w:r>
-    </w:p>
-    <w:p>
-      <w:pPr>
-        <w:ind w:firstLine="0" w:left="425"/>
-      </w:pPr>
-      <w:r>
-        <w:rPr>
-          <w:b/>
-        </w:rPr>
-        <w:t xml:space="preserve">(1) </w:t>
-      </w:r>
-      <w:r>
-        <w:t>PIHAK KEDUA berkewajiban melaksanakan pekerjaan:</w:t>
-      </w:r>
-    </w:p>
-    <w:tbl>
-      <w:tblPr>
-        <w:tblStyle w:val="TableGrid"/>
-        <w:tblW w:type="auto" w:w="0"/>
-        <w:tblLook w:firstColumn="1" w:firstRow="1" w:lastColumn="0" w:lastRow="0" w:noHBand="0" w:noVBand="1" w:val="04A0"/>
-      </w:tblPr>
-      <w:tblGrid>
-        <w:gridCol w:w="3230"/>
-        <w:gridCol w:w="3230"/>
-        <w:gridCol w:w="3230"/>
-      </w:tblGrid>
-      <w:tr>
-        <w:tc>
-          <w:tcPr>
-            <w:tcW w:type="dxa" w:w="3230"/>
-          </w:tcPr>
-          <w:p>
-            <w:r>
-              <w:t>a.</w:t>
-            </w:r>
-          </w:p>
-        </w:tc>
-        <w:tc>
-          <w:tcPr>
-            <w:tcW w:type="dxa" w:w="3230"/>
-          </w:tcPr>
-          <w:p>
-            <w:r>
-              <w:t>Nama Paket</w:t>
-            </w:r>
-          </w:p>
-        </w:tc>
-        <w:tc>
-          <w:tcPr>
-            <w:tcW w:type="dxa" w:w="3230"/>
-          </w:tcPr>
           <w:p>
             <w:r>
               <w:t>{{nama_paket}}</w:t>
             </w:r>
           </w:p>
         </w:tc>
-      </w:tr>
-      <w:tr>
         <w:tc>
           <w:tcPr>
-            <w:tcW w:type="dxa" w:w="3230"/>
+            <w:tcW w:type="dxa" w:w="5102"/>
           </w:tcPr>
           <w:p>
+            <w:r/>
             <w:r>
-              <w:t>b.</w:t>
+              <w:rPr>
+                <w:b/>
+              </w:rPr>
+              <w:t>NOMOR SURAT UNDANGAN PENGADAAN LANGSUNG</w:t>
+            </w:r>
+            <w:r>
+              <w:t xml:space="preserve"> :</w:t>
             </w:r>
           </w:p>
-        </w:tc>
-        <w:tc>
-          <w:tcPr>
-            <w:tcW w:type="dxa" w:w="3230"/>
-          </w:tcPr>
           <w:p>
             <w:r>
-              <w:t>Lokasi Pekerjaan</w:t>
+              <w:t>{{nomor_undangan}}</w:t>
             </w:r>
           </w:p>
-        </w:tc>
-        <w:tc>
-          <w:tcPr>
-            <w:tcW w:type="dxa" w:w="3230"/>
-          </w:tcPr>
+          <w:p/>
           <w:p>
             <w:r>
-              <w:t>{{lokasi_pekerjaan}}</w:t>
+              <w:rPr>
+                <w:b/>
+              </w:rPr>
+              <w:t>TANGGAL SURAT UNDANGAN PENGADAAN LANGSUNG</w:t>
+            </w:r>
+            <w:r>
+              <w:t xml:space="preserve"> :</w:t>
             </w:r>
           </w:p>
-        </w:tc>
-      </w:tr>
-      <w:tr>
-        <w:tc>
-          <w:tcPr>
-            <w:tcW w:type="dxa" w:w="3230"/>
-          </w:tcPr>
           <w:p>
             <w:r>
-              <w:t>c.</w:t>
+              <w:t>{{tanggal_undangan}}</w:t>
             </w:r>
           </w:p>
-        </w:tc>
-        <w:tc>
-          <w:tcPr>
-            <w:tcW w:type="dxa" w:w="3230"/>
-          </w:tcPr>
+          <w:p/>
           <w:p>
             <w:r>
-              <w:t>Ruang Lingkup</w:t>
+              <w:rPr>
+                <w:b/>
+              </w:rPr>
+              <w:t>NOMOR BERITA ACARA HASIL PENGADAAN LANGSUNG</w:t>
+            </w:r>
+            <w:r>
+              <w:t xml:space="preserve"> :</w:t>
             </w:r>
           </w:p>
-        </w:tc>
-        <w:tc>
-          <w:tcPr>
-            <w:tcW w:type="dxa" w:w="3230"/>
-          </w:tcPr>
           <w:p>
             <w:r>
-              <w:t>Sebagaimana tercantum dalam KAK/Spesifikasi Teknis</w:t>
+              <w:t>{{nomor_ba_pl}}</w:t>
+            </w:r>
+          </w:p>
+          <w:p/>
+          <w:p>
+            <w:r>
+              <w:rPr>
+                <w:b/>
+              </w:rPr>
+              <w:t>TANGGAL BERITA ACARA HASIL PENGADAAN LANGSUNG</w:t>
+            </w:r>
+            <w:r>
+              <w:t xml:space="preserve"> :</w:t>
+            </w:r>
+          </w:p>
+          <w:p>
+            <w:r>
+              <w:t>{{tanggal_ba_pl}}</w:t>
             </w:r>
           </w:p>
         </w:tc>
       </w:tr>
     </w:tbl>
+    <w:p/>
     <w:p>
-      <w:pPr>
-        <w:ind w:firstLine="0" w:left="425"/>
-      </w:pPr>
       <w:r>
         <w:rPr>
           <w:b/>
         </w:rPr>
-        <w:t xml:space="preserve">(2) </w:t>
+        <w:t xml:space="preserve">SUMBER DANA: </w:t>
       </w:r>
       <w:r>
-        <w:t>Output/deliverable yang harus diserahkan:</w:t>
-      </w:r>
-    </w:p>
-    <w:p>
-      <w:pPr>
-        <w:ind w:left="850"/>
-      </w:pPr>
-      <w:r>
-        <w:t xml:space="preserve">a. </w:t>
+        <w:t xml:space="preserve">[sebagai contoh, cantumkan "dibebankan atas DIPA/DPA </w:t>
       </w:r>
       <w:r>
-        <w:t>Laporan pelaksanaan pekerjaan;</w:t>
-      </w:r>
-    </w:p>
-    <w:p>
-      <w:pPr>
-        <w:ind w:left="850"/>
-      </w:pPr>
-      <w:r>
-        <w:t xml:space="preserve">b. </w:t>
+        <w:t>{{satker_nama}}</w:t>
       </w:r>
       <w:r>
-        <w:t>Dokumentasi kegiatan;</w:t>
-      </w:r>
-    </w:p>
-    <w:p>
-      <w:pPr>
-        <w:ind w:left="850"/>
-      </w:pPr>
-      <w:r>
-        <w:t xml:space="preserve">c. </w:t>
+        <w:t xml:space="preserve"> Tahun Anggaran </w:t>
       </w:r>
       <w:r>
-        <w:t>Hasil pekerjaan sesuai spesifikasi dalam KAK.</w:t>
+        <w:t>{{tahun_anggaran}}</w:t>
+      </w:r>
+      <w:r>
+        <w:t xml:space="preserve"> untuk mata anggaran kegiatan </w:t>
+      </w:r>
+      <w:r>
+        <w:t>{{kode_akun}}</w:t>
+      </w:r>
+      <w:r>
+        <w:t>"]</w:t>
       </w:r>
     </w:p>
     <w:p/>
     <w:p>
-      <w:pPr>
-        <w:jc w:val="center"/>
-      </w:pPr>
+      <w:r>
+        <w:t xml:space="preserve">Nilai Kontrak termasuk Pajak Pertambahan Nilai (PPN) adalah sebesar </w:t>
+      </w:r>
       <w:r>
         <w:rPr>
           <w:b/>
         </w:rPr>
-        <w:t>Pasal 2</w:t>
+        <w:t>{{nilai_kontrak_fmt}}</w:t>
+      </w:r>
+      <w:r>
+        <w:t xml:space="preserve"> (</w:t>
+      </w:r>
+      <w:r>
+        <w:t>{{nilai_kontrak_terbilang}}</w:t>
+      </w:r>
+      <w:r>
+        <w:t xml:space="preserve"> rupiah).</w:t>
       </w:r>
     </w:p>
+    <w:p/>
     <w:p>
-      <w:pPr>
-        <w:jc w:val="center"/>
-      </w:pPr>
       <w:r>
         <w:rPr>
           <w:b/>
         </w:rPr>
-        <w:t>NILAI KONTRAK</w:t>
+        <w:t xml:space="preserve">Jenis Kontrak </w:t>
+      </w:r>
+      <w:r>
+        <w:t>{{jenis_kontrak}}</w:t>
       </w:r>
     </w:p>
+    <w:p/>
     <w:p>
-      <w:pPr>
-        <w:ind w:firstLine="0" w:left="425"/>
-      </w:pPr>
       <w:r>
         <w:rPr>
           <w:b/>
         </w:rPr>
-        <w:t xml:space="preserve">(1) </w:t>
+        <w:t xml:space="preserve">WAKTU PELAKSANAAN PEKERJAAN: </w:t>
       </w:r>
-      <w:r>
-        <w:t>Nilai Kontrak adalah sebesar {{nilai_kontrak_fmt}} ({{nilai_kontrak_terbilang}}) termasuk PPN 11%.</w:t>
-      </w:r>
-    </w:p>
-    <w:p>
-      <w:pPr>
-        <w:ind w:firstLine="0" w:left="425"/>
-      </w:pPr>
       <w:r>
         <w:rPr>
           <w:b/>
         </w:rPr>
-        <w:t xml:space="preserve">(2) </w:t>
+        <w:t>{{jangka_waktu}}</w:t>
       </w:r>
       <w:r>
-        <w:t>Nilai tersebut sudah termasuk seluruh biaya yang diperlukan untuk menyelesaikan pekerjaan.</w:t>
-      </w:r>
-    </w:p>
-    <w:p/>
-    <w:p>
-      <w:pPr>
-        <w:jc w:val="center"/>
-      </w:pPr>
-      <w:r>
-        <w:rPr>
-          <w:b/>
-        </w:rPr>
-        <w:t>Pasal 3</w:t>
-      </w:r>
-    </w:p>
-    <w:p>
-      <w:pPr>
-        <w:jc w:val="center"/>
-      </w:pPr>
-      <w:r>
-        <w:rPr>
-          <w:b/>
-        </w:rPr>
-        <w:t>JANGKA WAKTU PELAKSANAAN</w:t>
-      </w:r>
-    </w:p>
-    <w:p>
-      <w:pPr>
-        <w:ind w:firstLine="0" w:left="425"/>
-      </w:pPr>
-      <w:r>
-        <w:rPr>
-          <w:b/>
-        </w:rPr>
-        <w:t xml:space="preserve">(1) </w:t>
+        <w:t xml:space="preserve"> (</w:t>
       </w:r>
       <w:r>
-        <w:t>Jangka waktu pelaksanaan pekerjaan adalah {{jangka_waktu}} ({{jangka_waktu_terbilang}}) hari kalender.</w:t>
-      </w:r>
-    </w:p>
-    <w:p>
-      <w:pPr>
-        <w:ind w:firstLine="0" w:left="425"/>
-      </w:pPr>
-      <w:r>
-        <w:rPr>
-          <w:b/>
-        </w:rPr>
-        <w:t xml:space="preserve">(2) </w:t>
+        <w:t>{{jangka_waktu_terbilang}}</w:t>
       </w:r>
       <w:r>
-        <w:t>Waktu pelaksanaan:</w:t>
-      </w:r>
-    </w:p>
-    <w:p>
-      <w:pPr>
-        <w:ind w:left="850"/>
-      </w:pPr>
-      <w:r>
-        <w:t xml:space="preserve">a. </w:t>
-      </w:r>
-      <w:r>
-        <w:t>Tanggal mulai: {{tanggal_mulai_fmt}}</w:t>
-      </w:r>
-    </w:p>
-    <w:p>
-      <w:pPr>
-        <w:ind w:left="850"/>
-      </w:pPr>
-      <w:r>
-        <w:t xml:space="preserve">b. </w:t>
-      </w:r>
-      <w:r>
-        <w:t>Tanggal selesai: {{tanggal_selesai_fmt}}</w:t>
-      </w:r>
-    </w:p>
-    <w:p>
-      <w:pPr>
-        <w:ind w:firstLine="0" w:left="425"/>
-      </w:pPr>
-      <w:r>
-        <w:rPr>
-          <w:b/>
-        </w:rPr>
-        <w:t xml:space="preserve">(3) </w:t>
-      </w:r>
-      <w:r>
-        <w:t>PIHAK KEDUA wajib menyerahkan seluruh hasil pekerjaan paling lambat pada tanggal selesai.</w:t>
-      </w:r>
-    </w:p>
-    <w:p/>
-    <w:p>
-      <w:pPr>
-        <w:jc w:val="center"/>
-      </w:pPr>
-      <w:r>
-        <w:rPr>
-          <w:b/>
-        </w:rPr>
-        <w:t>Pasal 4</w:t>
-      </w:r>
-    </w:p>
-    <w:p>
-      <w:pPr>
-        <w:jc w:val="center"/>
-      </w:pPr>
-      <w:r>
-        <w:rPr>
-          <w:b/>
-        </w:rPr>
-        <w:t>CARA PEMBAYARAN</w:t>
-      </w:r>
-    </w:p>
-    <w:p>
-      <w:pPr>
-        <w:ind w:firstLine="0" w:left="425"/>
-      </w:pPr>
-      <w:r>
-        <w:rPr>
-          <w:b/>
-        </w:rPr>
-        <w:t xml:space="preserve">(1) </w:t>
-      </w:r>
-      <w:r>
-        <w:t>Pembayaran dilakukan dengan cara:</w:t>
-      </w:r>
-    </w:p>
-    <w:p>
-      <w:pPr>
-        <w:ind w:left="850"/>
-      </w:pPr>
-      <w:r>
-        <w:t xml:space="preserve">a. </w:t>
-      </w:r>
-      <w:r>
-        <w:t>Pembayaran 100% setelah pekerjaan selesai seluruhnya; ATAU</w:t>
-      </w:r>
-    </w:p>
-    <w:p>
-      <w:pPr>
-        <w:ind w:left="850"/>
-      </w:pPr>
-      <w:r>
-        <w:t xml:space="preserve">b. </w:t>
-      </w:r>
-      <w:r>
-        <w:t>Pembayaran secara bertahap (termin) sesuai progres pekerjaan.</w:t>
-      </w:r>
-    </w:p>
-    <w:p>
-      <w:pPr>
-        <w:ind w:firstLine="0" w:left="425"/>
-      </w:pPr>
-      <w:r>
-        <w:rPr>
-          <w:b/>
-        </w:rPr>
-        <w:t xml:space="preserve">(2) </w:t>
-      </w:r>
-      <w:r>
-        <w:t>Pembayaran dilakukan setelah:</w:t>
-      </w:r>
-    </w:p>
-    <w:p>
-      <w:pPr>
-        <w:ind w:left="850"/>
-      </w:pPr>
-      <w:r>
-        <w:t xml:space="preserve">a. </w:t>
-      </w:r>
-      <w:r>
-        <w:t>Hasil pekerjaan diperiksa dan diterima oleh PPHP;</w:t>
-      </w:r>
-    </w:p>
-    <w:p>
-      <w:pPr>
-        <w:ind w:left="850"/>
-      </w:pPr>
-      <w:r>
-        <w:t xml:space="preserve">b. </w:t>
-      </w:r>
-      <w:r>
-        <w:t>BAST ditandatangani;</w:t>
-      </w:r>
-    </w:p>
-    <w:p>
-      <w:pPr>
-        <w:ind w:left="850"/>
-      </w:pPr>
-      <w:r>
-        <w:t xml:space="preserve">c. </w:t>
-      </w:r>
-      <w:r>
-        <w:t>Dokumen tagihan lengkap.</w:t>
-      </w:r>
-    </w:p>
-    <w:p/>
-    <w:p>
-      <w:pPr>
-        <w:jc w:val="center"/>
-      </w:pPr>
-      <w:r>
-        <w:rPr>
-          <w:b/>
-        </w:rPr>
-        <w:t>Pasal 5</w:t>
-      </w:r>
-    </w:p>
-    <w:p>
-      <w:pPr>
-        <w:jc w:val="center"/>
-      </w:pPr>
-      <w:r>
-        <w:rPr>
-          <w:b/>
-        </w:rPr>
-        <w:t>HAK DAN KEWAJIBAN</w:t>
-      </w:r>
-    </w:p>
-    <w:p>
-      <w:pPr>
-        <w:ind w:firstLine="0" w:left="425"/>
-      </w:pPr>
-      <w:r>
-        <w:rPr>
-          <w:b/>
-        </w:rPr>
-        <w:t xml:space="preserve">(1) </w:t>
-      </w:r>
-      <w:r>
-        <w:t>Hak PIHAK KEDUA:</w:t>
-      </w:r>
-    </w:p>
-    <w:p>
-      <w:pPr>
-        <w:ind w:left="850"/>
-      </w:pPr>
-      <w:r>
-        <w:t xml:space="preserve">a. </w:t>
-      </w:r>
-      <w:r>
-        <w:t>Menerima pembayaran sesuai kontrak;</w:t>
-      </w:r>
-    </w:p>
-    <w:p>
-      <w:pPr>
-        <w:ind w:left="850"/>
-      </w:pPr>
-      <w:r>
-        <w:t xml:space="preserve">b. </w:t>
-      </w:r>
-      <w:r>
-        <w:t>Memperoleh informasi yang diperlukan untuk pelaksanaan pekerjaan.</w:t>
-      </w:r>
-    </w:p>
-    <w:p>
-      <w:pPr>
-        <w:ind w:firstLine="0" w:left="425"/>
-      </w:pPr>
-      <w:r>
-        <w:rPr>
-          <w:b/>
-        </w:rPr>
-        <w:t xml:space="preserve">(2) </w:t>
-      </w:r>
-      <w:r>
-        <w:t>Kewajiban PIHAK KEDUA:</w:t>
-      </w:r>
-    </w:p>
-    <w:p>
-      <w:pPr>
-        <w:ind w:left="850"/>
-      </w:pPr>
-      <w:r>
-        <w:t xml:space="preserve">a. </w:t>
-      </w:r>
-      <w:r>
-        <w:t>Melaksanakan pekerjaan sesuai spesifikasi dan jadwal;</w:t>
-      </w:r>
-    </w:p>
-    <w:p>
-      <w:pPr>
-        <w:ind w:left="850"/>
-      </w:pPr>
-      <w:r>
-        <w:t xml:space="preserve">b. </w:t>
-      </w:r>
-      <w:r>
-        <w:t>Menyerahkan laporan kemajuan pekerjaan;</w:t>
-      </w:r>
-    </w:p>
-    <w:p>
-      <w:pPr>
-        <w:ind w:left="850"/>
-      </w:pPr>
-      <w:r>
-        <w:t xml:space="preserve">c. </w:t>
-      </w:r>
-      <w:r>
-        <w:t>Menjaga kerahasiaan informasi yang diperoleh;</w:t>
-      </w:r>
-    </w:p>
-    <w:p>
-      <w:pPr>
-        <w:ind w:left="850"/>
-      </w:pPr>
-      <w:r>
-        <w:t xml:space="preserve">d. </w:t>
-      </w:r>
-      <w:r>
-        <w:t>Bertanggung jawab atas kualitas hasil pekerjaan.</w:t>
-      </w:r>
-    </w:p>
-    <w:p/>
-    <w:p>
-      <w:pPr>
-        <w:jc w:val="center"/>
-      </w:pPr>
-      <w:r>
-        <w:rPr>
-          <w:b/>
-        </w:rPr>
-        <w:t>Pasal 6</w:t>
-      </w:r>
-    </w:p>
-    <w:p>
-      <w:pPr>
-        <w:jc w:val="center"/>
-      </w:pPr>
-      <w:r>
-        <w:rPr>
-          <w:b/>
-        </w:rPr>
-        <w:t>SANKSI DAN DENDA</w:t>
-      </w:r>
-    </w:p>
-    <w:p>
-      <w:pPr>
-        <w:ind w:firstLine="0" w:left="425"/>
-      </w:pPr>
-      <w:r>
-        <w:rPr>
-          <w:b/>
-        </w:rPr>
-        <w:t xml:space="preserve">(1) </w:t>
-      </w:r>
-      <w:r>
-        <w:t>Keterlambatan penyelesaian pekerjaan dikenakan denda 1/1000 per hari dari nilai kontrak.</w:t>
-      </w:r>
-    </w:p>
-    <w:p>
-      <w:pPr>
-        <w:ind w:firstLine="0" w:left="425"/>
-      </w:pPr>
-      <w:r>
-        <w:rPr>
-          <w:b/>
-        </w:rPr>
-        <w:t xml:space="preserve">(2) </w:t>
-      </w:r>
-      <w:r>
-        <w:t>Denda maksimal 5% dari nilai kontrak.</w:t>
-      </w:r>
-    </w:p>
-    <w:p>
-      <w:pPr>
-        <w:ind w:firstLine="0" w:left="425"/>
-      </w:pPr>
-      <w:r>
-        <w:rPr>
-          <w:b/>
-        </w:rPr>
-        <w:t xml:space="preserve">(3) </w:t>
-      </w:r>
-      <w:r>
-        <w:t>Pemutusan kontrak dapat dilakukan jika PIHAK KEDUA tidak mampu menyelesaikan pekerjaan.</w:t>
-      </w:r>
-    </w:p>
-    <w:p/>
-    <w:p>
-      <w:pPr>
-        <w:jc w:val="center"/>
-      </w:pPr>
-      <w:r>
-        <w:rPr>
-          <w:b/>
-        </w:rPr>
-        <w:t>Pasal 7</w:t>
-      </w:r>
-    </w:p>
-    <w:p>
-      <w:pPr>
-        <w:jc w:val="center"/>
-      </w:pPr>
-      <w:r>
-        <w:rPr>
-          <w:b/>
-        </w:rPr>
-        <w:t>PENYELESAIAN PERSELISIHAN</w:t>
-      </w:r>
-    </w:p>
-    <w:p>
-      <w:pPr>
-        <w:ind w:firstLine="0" w:left="425"/>
-      </w:pPr>
-      <w:r>
-        <w:rPr>
-          <w:b/>
-        </w:rPr>
-        <w:t xml:space="preserve">(1) </w:t>
-      </w:r>
-      <w:r>
-        <w:t>Perselisihan diselesaikan secara musyawarah.</w:t>
-      </w:r>
-    </w:p>
-    <w:p>
-      <w:pPr>
-        <w:ind w:firstLine="0" w:left="425"/>
-      </w:pPr>
-      <w:r>
-        <w:rPr>
-          <w:b/>
-        </w:rPr>
-        <w:t xml:space="preserve">(2) </w:t>
-      </w:r>
-      <w:r>
-        <w:t>Jika tidak tercapai, melalui Pengadilan Negeri {{satker_kota}}.</w:t>
-      </w:r>
-    </w:p>
-    <w:p/>
-    <w:p>
-      <w:pPr>
-        <w:jc w:val="center"/>
-      </w:pPr>
-      <w:r>
-        <w:rPr>
-          <w:b/>
-        </w:rPr>
-        <w:t>Pasal 8</w:t>
-      </w:r>
-    </w:p>
-    <w:p>
-      <w:pPr>
-        <w:jc w:val="center"/>
-      </w:pPr>
-      <w:r>
-        <w:rPr>
-          <w:b/>
-        </w:rPr>
-        <w:t>PENUTUP</w:t>
-      </w:r>
-    </w:p>
-    <w:p>
-      <w:pPr>
-        <w:ind w:firstLine="0" w:left="425"/>
-      </w:pPr>
-      <w:r>
-        <w:rPr>
-          <w:b/>
-        </w:rPr>
-        <w:t xml:space="preserve">(1) </w:t>
-      </w:r>
-      <w:r>
-        <w:t>SPK ini mulai berlaku sejak tanggal ditandatangani.</w:t>
-      </w:r>
-    </w:p>
-    <w:p>
-      <w:pPr>
-        <w:ind w:firstLine="0" w:left="425"/>
-      </w:pPr>
-      <w:r>
-        <w:rPr>
-          <w:b/>
-        </w:rPr>
-        <w:t xml:space="preserve">(2) </w:t>
-      </w:r>
-      <w:r>
-        <w:t>Dibuat dalam rangkap 2 (dua) dengan kekuatan hukum yang sama.</w:t>
+        <w:t>) hari kalender</w:t>
       </w:r>
     </w:p>
     <w:p/>
@@ -1106,8 +338,23 @@
             <w:pPr>
               <w:jc w:val="center"/>
             </w:pPr>
+            <w:r/>
             <w:r>
-              <w:t>PIHAK KEDUA</w:t>
+              <w:rPr>
+                <w:b/>
+              </w:rPr>
+              <w:t>Untuk dan atas nama</w:t>
+            </w:r>
+          </w:p>
+          <w:p>
+            <w:pPr>
+              <w:jc w:val="center"/>
+            </w:pPr>
+            <w:r>
+              <w:rPr>
+                <w:b/>
+              </w:rPr>
+              <w:t>Pejabat Penandatangan Kontrak</w:t>
             </w:r>
           </w:p>
         </w:tc>
@@ -1119,8 +366,12 @@
             <w:pPr>
               <w:jc w:val="center"/>
             </w:pPr>
+            <w:r/>
             <w:r>
-              <w:t>PIHAK KESATU</w:t>
+              <w:rPr>
+                <w:b/>
+              </w:rPr>
+              <w:t>Untuk dan atas nama Penyedia</w:t>
             </w:r>
           </w:p>
         </w:tc>
@@ -1134,8 +385,12 @@
             <w:pPr>
               <w:jc w:val="center"/>
             </w:pPr>
+            <w:r/>
             <w:r>
-              <w:t>{{penyedia_nama}}</w:t>
+              <w:rPr>
+                <w:sz w:val="18"/>
+              </w:rPr>
+              <w:t>[tanda tangan dan cap (jika salinan asli ini untuk Penyedia maka rekatkan meterai Rp10.000,-)]</w:t>
             </w:r>
           </w:p>
         </w:tc>
@@ -1147,8 +402,104 @@
             <w:pPr>
               <w:jc w:val="center"/>
             </w:pPr>
+            <w:r/>
             <w:r>
-              <w:t>Pejabat Pembuat Komitmen</w:t>
+              <w:rPr>
+                <w:sz w:val="18"/>
+              </w:rPr>
+              <w:t>[tanda tangan dan cap (jika salinan asli ini untuk proyek/satuan kerja Pejabat Penandatangan Kontrak maka rekatkan meterai Rp10.000,-)]</w:t>
+            </w:r>
+          </w:p>
+        </w:tc>
+      </w:tr>
+      <w:tr>
+        <w:tc>
+          <w:tcPr>
+            <w:tcW w:type="dxa" w:w="4844"/>
+          </w:tcPr>
+          <w:p>
+            <w:r/>
+          </w:p>
+        </w:tc>
+        <w:tc>
+          <w:tcPr>
+            <w:tcW w:type="dxa" w:w="4844"/>
+          </w:tcPr>
+          <w:p>
+            <w:r/>
+          </w:p>
+        </w:tc>
+      </w:tr>
+      <w:tr>
+        <w:tc>
+          <w:tcPr>
+            <w:tcW w:type="dxa" w:w="4844"/>
+          </w:tcPr>
+          <w:p>
+            <w:r/>
+          </w:p>
+        </w:tc>
+        <w:tc>
+          <w:tcPr>
+            <w:tcW w:type="dxa" w:w="4844"/>
+          </w:tcPr>
+          <w:p>
+            <w:r/>
+          </w:p>
+        </w:tc>
+      </w:tr>
+      <w:tr>
+        <w:tc>
+          <w:tcPr>
+            <w:tcW w:type="dxa" w:w="4844"/>
+          </w:tcPr>
+          <w:p>
+            <w:r/>
+          </w:p>
+        </w:tc>
+        <w:tc>
+          <w:tcPr>
+            <w:tcW w:type="dxa" w:w="4844"/>
+          </w:tcPr>
+          <w:p>
+            <w:r/>
+          </w:p>
+        </w:tc>
+      </w:tr>
+      <w:tr>
+        <w:tc>
+          <w:tcPr>
+            <w:tcW w:type="dxa" w:w="4844"/>
+          </w:tcPr>
+          <w:p>
+            <w:pPr>
+              <w:jc w:val="center"/>
+            </w:pPr>
+            <w:r/>
+            <w:r>
+              <w:rPr>
+                <w:b/>
+                <w:u w:val="single"/>
+              </w:rPr>
+              <w:t>{{ppk_nama}}</w:t>
+            </w:r>
+          </w:p>
+        </w:tc>
+        <w:tc>
+          <w:tcPr>
+            <w:tcW w:type="dxa" w:w="4844"/>
+          </w:tcPr>
+          <w:p>
+            <w:pPr>
+              <w:jc w:val="center"/>
+            </w:pPr>
+            <w:r/>
+            <w:r>
+              <w:rPr>
+                <w:b/>
+                <w:u w:val="single"/>
+              </w:rPr>
+              <w:t>{{direktur_nama}}</w:t>
             </w:r>
           </w:p>
         </w:tc>
@@ -1162,52 +513,9 @@
             <w:pPr>
               <w:jc w:val="center"/>
             </w:pPr>
-          </w:p>
-        </w:tc>
-        <w:tc>
-          <w:tcPr>
-            <w:tcW w:type="dxa" w:w="4844"/>
-          </w:tcPr>
-          <w:p>
-            <w:pPr>
-              <w:jc w:val="center"/>
-            </w:pPr>
-          </w:p>
-        </w:tc>
-      </w:tr>
-      <w:tr>
-        <w:tc>
-          <w:tcPr>
-            <w:tcW w:type="dxa" w:w="4844"/>
-          </w:tcPr>
-          <w:p>
-            <w:pPr>
-              <w:jc w:val="center"/>
-            </w:pPr>
-          </w:p>
-        </w:tc>
-        <w:tc>
-          <w:tcPr>
-            <w:tcW w:type="dxa" w:w="4844"/>
-          </w:tcPr>
-          <w:p>
-            <w:pPr>
-              <w:jc w:val="center"/>
-            </w:pPr>
-          </w:p>
-        </w:tc>
-      </w:tr>
-      <w:tr>
-        <w:tc>
-          <w:tcPr>
-            <w:tcW w:type="dxa" w:w="4844"/>
-          </w:tcPr>
-          <w:p>
-            <w:pPr>
-              <w:jc w:val="center"/>
-            </w:pPr>
+            <w:r/>
             <w:r>
-              <w:t>{{direktur_nama}}</w:t>
+              <w:t>{{ppk_jabatan}}</w:t>
             </w:r>
           </w:p>
         </w:tc>
@@ -1219,41 +527,978 @@
             <w:pPr>
               <w:jc w:val="center"/>
             </w:pPr>
+            <w:r/>
             <w:r>
-              <w:t>{{ppk_nama}}</w:t>
-            </w:r>
-          </w:p>
-        </w:tc>
-      </w:tr>
-      <w:tr>
-        <w:tc>
-          <w:tcPr>
-            <w:tcW w:type="dxa" w:w="4844"/>
-          </w:tcPr>
-          <w:p>
-            <w:pPr>
-              <w:jc w:val="center"/>
-            </w:pPr>
-            <w:r>
-              <w:t>Direktur</w:t>
-            </w:r>
-          </w:p>
-        </w:tc>
-        <w:tc>
-          <w:tcPr>
-            <w:tcW w:type="dxa" w:w="4844"/>
-          </w:tcPr>
-          <w:p>
-            <w:pPr>
-              <w:jc w:val="center"/>
-            </w:pPr>
-            <w:r>
-              <w:t>NIP. {{ppk_nip}}</w:t>
+              <w:t>{{direktur_jabatan}}</w:t>
             </w:r>
           </w:p>
         </w:tc>
       </w:tr>
     </w:tbl>
+    <w:p>
+      <w:r>
+        <w:br w:type="page"/>
+      </w:r>
+    </w:p>
+    <w:p>
+      <w:pPr>
+        <w:jc w:val="center"/>
+      </w:pPr>
+      <w:r>
+        <w:rPr>
+          <w:b/>
+          <w:sz w:val="28"/>
+        </w:rPr>
+        <w:t>SYARAT UMUM</w:t>
+      </w:r>
+    </w:p>
+    <w:p>
+      <w:pPr>
+        <w:jc w:val="center"/>
+      </w:pPr>
+      <w:r>
+        <w:rPr>
+          <w:b/>
+          <w:sz w:val="28"/>
+        </w:rPr>
+        <w:t>SURAT PERINTAH KERJA (SPK)</w:t>
+      </w:r>
+    </w:p>
+    <w:p/>
+    <w:p>
+      <w:r>
+        <w:rPr>
+          <w:b/>
+        </w:rPr>
+        <w:t>1.</w:t>
+        <w:tab/>
+        <w:t>LINGKUP PEKERJAAN</w:t>
+      </w:r>
+    </w:p>
+    <w:p>
+      <w:r>
+        <w:t>Penyedia yang ditunjuk berkewajiban untuk menyelesaikan pekerjaan dalam jangka waktu yang ditentukan sesuai dengan volume, spesifikasi teknis dan harga yang tercantum dalam SPK.</w:t>
+      </w:r>
+    </w:p>
+    <w:p/>
+    <w:p>
+      <w:r>
+        <w:rPr>
+          <w:b/>
+        </w:rPr>
+        <w:t>2.</w:t>
+        <w:tab/>
+        <w:t>HUKUM YANG BERLAKU</w:t>
+      </w:r>
+    </w:p>
+    <w:p>
+      <w:r>
+        <w:t>Keabsahan, interpretasi, dan pelaksanaan SPK ini didasarkan kepada hukum Republik Indonesia.</w:t>
+      </w:r>
+    </w:p>
+    <w:p/>
+    <w:p>
+      <w:r>
+        <w:rPr>
+          <w:b/>
+        </w:rPr>
+        <w:t>3.</w:t>
+        <w:tab/>
+        <w:t>HARGA SPK</w:t>
+      </w:r>
+    </w:p>
+    <w:p>
+      <w:r>
+        <w:t>a.</w:t>
+        <w:tab/>
+        <w:t>Pejabat Penandatangan Kontrak membayar kepada penyedia sebesar harga SPK.</w:t>
+      </w:r>
+    </w:p>
+    <w:p>
+      <w:r>
+        <w:t>b.</w:t>
+        <w:tab/>
+        <w:t>Harga SPK telah memperhitungkan keuntungan, beban pajak dan biaya overhead serta biaya asuransi (apabila dipersyaratkan).</w:t>
+      </w:r>
+    </w:p>
+    <w:p>
+      <w:r>
+        <w:t>c.</w:t>
+        <w:tab/>
+        <w:t>Rincian harga SPK sesuai dengan rincian yang tercantum dalam daftar kuantitas dan harga.</w:t>
+      </w:r>
+    </w:p>
+    <w:p/>
+    <w:p>
+      <w:r>
+        <w:rPr>
+          <w:b/>
+        </w:rPr>
+        <w:t>4.</w:t>
+        <w:tab/>
+        <w:t>HAK KEPEMILIKAN</w:t>
+      </w:r>
+    </w:p>
+    <w:p>
+      <w:r>
+        <w:t>a.</w:t>
+        <w:tab/>
+        <w:t>Pejabat Penandatangan Kontrak berhak atas kepemilikan semua barang/bahan yang terkait langsung atau disediakan sehubungan dengan jasa yang diberikan oleh penyedia kepada Pejabat Penandatangan Kontrak. Jika diminta oleh Pejabat Penandatangan Kontrak maka penyedia berkewajiban untuk membantu secara optimal pengalihan hak kepemilikan tersebut kepada Pejabat Penandatangan Kontrak sesuai dengan hukum yang berlaku.</w:t>
+      </w:r>
+    </w:p>
+    <w:p>
+      <w:r>
+        <w:t>b.</w:t>
+        <w:tab/>
+        <w:t>Hak kepemilikan atas peralatan dan barang/bahan yang disediakan oleh Pejabat Penandatangan Kontrak tetap pada Pejabat Penandatangan Kontrak, dan semua peralatan tersebut harus dikembalikan kepada Pejabat Penandatangan Kontrak pada saat SPK berakhir atau jika tidak diperlukan lagi oleh penyedia. Semua peralatan tersebut harus dikembalikan dalam kondisi yang sama pada saat diberikan kepada penyedia dengan pengecualian keausan akibat pemakaian yang wajar.</w:t>
+      </w:r>
+    </w:p>
+    <w:p/>
+    <w:p>
+      <w:r>
+        <w:rPr>
+          <w:b/>
+        </w:rPr>
+        <w:t>5.</w:t>
+        <w:tab/>
+        <w:t>CACAT MUTU</w:t>
+      </w:r>
+    </w:p>
+    <w:p>
+      <w:r>
+        <w:t>Pejabat Penandatangan Kontrak akan memeriksa setiap hasil pekerjaan penyedia dan memberitahukan secara tertulis penyedia atas setiap cacat mutu yang ditemukan. Pejabat Penandatangan Kontrak dapat memerintahkan penyedia untuk menguji pekerjaan yang dianggap oleh Pejabat Penandatangan Kontrak mengandung cacat mutu. Penyedia bertanggung jawab atas cacat mutu selama masa garansi.</w:t>
+      </w:r>
+    </w:p>
+    <w:p/>
+    <w:p>
+      <w:r>
+        <w:rPr>
+          <w:b/>
+        </w:rPr>
+        <w:t>6.</w:t>
+        <w:tab/>
+        <w:t>PERPAJAKAN</w:t>
+      </w:r>
+    </w:p>
+    <w:p>
+      <w:r>
+        <w:t>Penyedia berkewajiban untuk membayar semua pajak, bea, retribusi, dan pungutan lain yang sah yang dibebankan oleh hukum yang berlaku atas pelaksanaan SPK. Semua pengeluaran perpajakan ini dianggap telah termasuk dalam harga SPK.</w:t>
+      </w:r>
+    </w:p>
+    <w:p/>
+    <w:p>
+      <w:r>
+        <w:rPr>
+          <w:b/>
+        </w:rPr>
+        <w:t>7.</w:t>
+        <w:tab/>
+        <w:t>PENGALIHAN DAN/ATAU SUBKONTRAK</w:t>
+      </w:r>
+    </w:p>
+    <w:p>
+      <w:r>
+        <w:t>Penyedia dilarang untuk mengalihkan dan/atau mensubkontrakkan sebagian atau seluruh pekerjaan. Pengalihan seluruh pekerjaan hanya diperbolehkan dalam hal pergantian nama penyedia, baik sebagai akibat peleburan (merger) atau akibat lainnya.</w:t>
+      </w:r>
+    </w:p>
+    <w:p/>
+    <w:p>
+      <w:r>
+        <w:rPr>
+          <w:b/>
+        </w:rPr>
+        <w:t>8.</w:t>
+        <w:tab/>
+        <w:t>JADWAL</w:t>
+      </w:r>
+    </w:p>
+    <w:p>
+      <w:r>
+        <w:t>a.</w:t>
+        <w:tab/>
+        <w:t>SPK ini berlaku efektif pada tanggal penandatanganan oleh para pihak atau pada tanggal yang ditetapkan dalam Surat Perintah Mulai Kerja.</w:t>
+      </w:r>
+    </w:p>
+    <w:p>
+      <w:r>
+        <w:t>b.</w:t>
+        <w:tab/>
+        <w:t>Waktu pelaksanaan SPK adalah sejak tanggal mulai kerja yang tercantum dalam Surat Perintah Mulai Kerja.</w:t>
+      </w:r>
+    </w:p>
+    <w:p>
+      <w:r>
+        <w:t>c.</w:t>
+        <w:tab/>
+        <w:t>Penyedia harus menyelesaikan pekerjaan sesuai jadwal yang ditentukan.</w:t>
+      </w:r>
+    </w:p>
+    <w:p>
+      <w:r>
+        <w:t>d.</w:t>
+        <w:tab/>
+        <w:t>Apabila penyedia tidak dapat menyelesaikan pekerjaan sesuai jadwal karena keadaan diluar pengendaliannya dan penyedia telah melaporkan kejadian tersebut kepada Pejabat Penandatangan Kontrak, maka Pejabat Penandatangan Kontrak dapat melakukan penjadwalan kembali pelaksanaan tugas penyedia dengan adendum SPK.</w:t>
+      </w:r>
+    </w:p>
+    <w:p/>
+    <w:p>
+      <w:r>
+        <w:rPr>
+          <w:b/>
+        </w:rPr>
+        <w:t>9.</w:t>
+        <w:tab/>
+        <w:t>ASURANSI</w:t>
+      </w:r>
+    </w:p>
+    <w:p>
+      <w:r>
+        <w:t>a.</w:t>
+        <w:tab/>
+        <w:t>Apabila dipersyaratkan, penyedia wajib menyediakan asuransi sejak Surat Perintah Mulai Kerja sampai dengan tanggal selesainya pemeliharaan untuk:</w:t>
+      </w:r>
+    </w:p>
+    <w:p>
+      <w:r>
+        <w:tab/>
+        <w:t>1)</w:t>
+        <w:tab/>
+        <w:t>semua barang dan peralatan yang mempunyai risiko tinggi terjadinya kecelakaan, pelaksanaan pekerjaan, serta pekerja untuk pelaksanaan pekerjaan, atas segala risiko terhadap kecelakaan, kerusakan, kehilangan, serta risiko lain yang tidak dapat diduga;</w:t>
+      </w:r>
+    </w:p>
+    <w:p>
+      <w:r>
+        <w:tab/>
+        <w:t>2)</w:t>
+        <w:tab/>
+        <w:t>pihak ketiga sebagai akibat kecelakaan di tempat kerjanya; dan</w:t>
+      </w:r>
+    </w:p>
+    <w:p>
+      <w:r>
+        <w:t>b.</w:t>
+        <w:tab/>
+        <w:t>Besarnya asuransi sudah diperhitungkan dalam penawaran dan termasuk dalam harga SPK.</w:t>
+      </w:r>
+    </w:p>
+    <w:p/>
+    <w:p>
+      <w:r>
+        <w:rPr>
+          <w:b/>
+        </w:rPr>
+        <w:t>10.</w:t>
+        <w:tab/>
+        <w:t>PENANGGUNGAN DAN RISIKO</w:t>
+      </w:r>
+    </w:p>
+    <w:p>
+      <w:r>
+        <w:t>a.</w:t>
+        <w:tab/>
+        <w:t>Penyedia berkewajiban untuk melindungi, membebaskan, dan menanggung tanpa batas Pejabat Penandatangan Kontrak beserta instansinya terhadap semua bentuk tuntutan, tanggung jawab, kewajiban, kehilangan, kerugian, denda, gugatan atau tuntutan hukum, proses pemeriksaan hukum, dan biaya yang dikenakan terhadap Pejabat Penandatangan Kontrak beserta instansinya sehubungan dengan klaim yang timbul dari hal-hal berikut terhitung sejak tanggal mulai kerja sampai dengan tanggal penandatanganan berita acara penyerahan akhir.</w:t>
+      </w:r>
+    </w:p>
+    <w:p>
+      <w:r>
+        <w:t>b.</w:t>
+        <w:tab/>
+        <w:t>Terhitung sejak tanggal mulai kerja sampai dengan tanggal penandatanganan berita acara serah terima, semua risiko kehilangan atau kerusakan hasil pekerjaan ini merupakan risiko penyedia, kecuali kerugian atau kerusakan tersebut diakibatkan oleh kesalahan atau kelalaian Pejabat Penandatangan Kontrak.</w:t>
+      </w:r>
+    </w:p>
+    <w:p>
+      <w:r>
+        <w:t>c.</w:t>
+        <w:tab/>
+        <w:t>Pertanggungan asuransi yang dimiliki oleh penyedia tidak membatasi kewajiban penanggungan dalam syarat ini.</w:t>
+      </w:r>
+    </w:p>
+    <w:p>
+      <w:r>
+        <w:t>d.</w:t>
+        <w:tab/>
+        <w:t>Kehilangan atau kerusakan terhadap hasil pekerjaan sejak tanggal mulai kerja sampai batas akhir garansi, harus diperbaiki, diganti atau dilengkapi oleh penyedia atas tanggungannya sendiri jika kehilangan atau kerusakan tersebut terjadi akibat tindakan atau kelalaian penyedia.</w:t>
+      </w:r>
+    </w:p>
+    <w:p/>
+    <w:p>
+      <w:r>
+        <w:rPr>
+          <w:b/>
+        </w:rPr>
+        <w:t>11.</w:t>
+        <w:tab/>
+        <w:t>PENGAWASAN DAN PEMERIKSAAN</w:t>
+      </w:r>
+    </w:p>
+    <w:p>
+      <w:r>
+        <w:t>Pejabat Penandatangan Kontrak berwenang melakukan pengawasan dan pemeriksaan terhadap pelaksanaan pekerjaan yang dilaksanakan oleh penyedia. Pejabat Penandatangan Kontrak dapat memerintahkan kepada pihak lain untuk melakukan pengawasan dan pemeriksaan atas semua pelaksanaan pekerjaan yang dilaksanakan oleh penyedia.</w:t>
+      </w:r>
+    </w:p>
+    <w:p/>
+    <w:p>
+      <w:r>
+        <w:rPr>
+          <w:b/>
+        </w:rPr>
+        <w:t>12.</w:t>
+        <w:tab/>
+        <w:t>PENGUJIAN</w:t>
+      </w:r>
+    </w:p>
+    <w:p>
+      <w:r>
+        <w:t>Jika Pejabat Penandatangan Kontrak atau Pengawas Pekerjaan memerintahkan penyedia untuk melakukan pengujian Cacat Mutu yang tidak tercantum dalam Spesifikasi Teknis dan Gambar, dan hasil uji coba menunjukkan adanya Cacat Mutu maka penyedia berkewajiban untuk menanggung biaya pengujian tersebut. Jika tidak ditemukan adanya Cacat Mutu maka uji coba tersebut dianggap sebagai Peristiwa Kompensasi.</w:t>
+      </w:r>
+    </w:p>
+    <w:p/>
+    <w:p>
+      <w:r>
+        <w:rPr>
+          <w:b/>
+        </w:rPr>
+        <w:t>13.</w:t>
+        <w:tab/>
+        <w:t>LAPORAN HASIL PEKERJAAN</w:t>
+      </w:r>
+    </w:p>
+    <w:p>
+      <w:r>
+        <w:t>a.</w:t>
+        <w:tab/>
+        <w:t>Pemeriksaan pekerjaan dilakukan selama pelaksanaan Kontrak terhadap kemajuan pekerjaan dalam rangka pengawasan kualitas dan waktu pelaksanaan pekerjaan. Hasil pemeriksaan pekerjaan dituangkan dalam laporan kemajuan hasil pekerjaan.</w:t>
+      </w:r>
+    </w:p>
+    <w:p>
+      <w:r>
+        <w:t>b.</w:t>
+        <w:tab/>
+        <w:t>Untuk merekam pelaksanaan pekerjaan, Pejabat Penandatangan Kontrak dapat menugaskan Pengawas Pekerjaan dan/atau tim teknis membuat foto-foto dokumentasi pelaksanaan pekerjaan di lokasi pekerjaan.</w:t>
+      </w:r>
+    </w:p>
+    <w:p/>
+    <w:p>
+      <w:r>
+        <w:rPr>
+          <w:b/>
+        </w:rPr>
+        <w:t>14.</w:t>
+        <w:tab/>
+        <w:t>WAKTU PENYELESAIAN PEKERJAAN</w:t>
+      </w:r>
+    </w:p>
+    <w:p>
+      <w:r>
+        <w:t>a.</w:t>
+        <w:tab/>
+        <w:t>Kecuali SPK diputuskan lebih awal, penyedia berkewajiban untuk memulai pelaksanaan pekerjaan pada tanggal mulai kerja, dan melaksanakan pekerjaan sesuai dengan program mutu, serta menyelesaikan pekerjaan selambat-lambatnya pada tanggal penyelesaian yang ditetapkan dalam Surat Perintah Mulai Kerja.</w:t>
+      </w:r>
+    </w:p>
+    <w:p>
+      <w:r>
+        <w:t>b.</w:t>
+        <w:tab/>
+        <w:t>Jika pekerjaan tidak selesai pada tanggal penyelesaian disebabkan karena kesalahan atau kelalaian penyedia maka penyedia dikenakan sanksi berupa denda keterlambatan.</w:t>
+      </w:r>
+    </w:p>
+    <w:p>
+      <w:r>
+        <w:t>c.</w:t>
+        <w:tab/>
+        <w:t>Jika keterlambatan tersebut disebabkan oleh Peristiwa Kompensasi maka Pejabat Penandatangan Kontrak memberikan tambahan perpanjangan waktu penyelesaian pekerjaan.</w:t>
+      </w:r>
+    </w:p>
+    <w:p>
+      <w:r>
+        <w:t>d.</w:t>
+        <w:tab/>
+        <w:t>Tanggal penyelesaian yang dimaksud dalam ketentuan ini adalah tanggal penyelesaian semua pekerjaan.</w:t>
+      </w:r>
+    </w:p>
+    <w:p/>
+    <w:p>
+      <w:r>
+        <w:rPr>
+          <w:b/>
+        </w:rPr>
+        <w:t>15.</w:t>
+        <w:tab/>
+        <w:t>SERAH TERIMA PEKERJAAN</w:t>
+      </w:r>
+    </w:p>
+    <w:p>
+      <w:r>
+        <w:t>a.</w:t>
+        <w:tab/>
+        <w:t>Setelah pekerjaan selesai 100% (seratus persen), penyedia mengajukan permintaan secara tertulis kepada Pejabat Penandatangan Kontrak untuk penyerahan pekerjaan.</w:t>
+      </w:r>
+    </w:p>
+    <w:p>
+      <w:r>
+        <w:t>b.</w:t>
+        <w:tab/>
+        <w:t>Sebelum dilakukan serah terima, Pejabat Penandatangan Kontrak melakukan pemeriksaan terhadap hasil pekerjaan.</w:t>
+      </w:r>
+    </w:p>
+    <w:p>
+      <w:r>
+        <w:t>c.</w:t>
+        <w:tab/>
+        <w:t>Pejabat Penandatangan Kontrak dalam melakukan pemeriksaan hasil pekerjaan dapat dibantu oleh pengawas pekerjaan dan/atau tim teknis.</w:t>
+      </w:r>
+    </w:p>
+    <w:p>
+      <w:r>
+        <w:t>d.</w:t>
+        <w:tab/>
+        <w:t>Apabila terdapat kekurangan-kekurangan dan/atau cacat hasil pekerjaan, penyedia wajib memperbaiki/menyelesaikannya, atas perintah Pejabat Penandatangan Kontrak.</w:t>
+      </w:r>
+    </w:p>
+    <w:p>
+      <w:r>
+        <w:t>e.</w:t>
+        <w:tab/>
+        <w:t>Pejabat Penandatangan Kontrak menerima hasil pekerjaan setelah seluruh hasil pekerjaan dilaksanakan sesuai dengan ketentuan SPK.</w:t>
+      </w:r>
+    </w:p>
+    <w:p>
+      <w:r>
+        <w:t>f.</w:t>
+        <w:tab/>
+        <w:t>Pembayaran dilakukan sebesar 100% (seratus persen) dari harga SPK dan penyedia harus menyerahkan Sertifikat Garansi.</w:t>
+      </w:r>
+    </w:p>
+    <w:p/>
+    <w:p>
+      <w:r>
+        <w:rPr>
+          <w:b/>
+        </w:rPr>
+        <w:t>16.</w:t>
+        <w:tab/>
+        <w:t>JAMINAN BEBAS CACAT MUTU/GARANSI</w:t>
+      </w:r>
+    </w:p>
+    <w:p>
+      <w:r>
+        <w:t>a.</w:t>
+        <w:tab/>
+        <w:t>Penyedia dengan jaminan pabrikan dari produsen pabrikan (jika ada) berkewajiban untuk menjamin bahwa selama penggunaan secara wajar, Barang tidak mengandung cacat mutu yang disebabkan oleh tindakan atau kelalaian Penyedia, atau cacat mutu akibat desain, bahan, dan cara kerja.</w:t>
+      </w:r>
+    </w:p>
+    <w:p>
+      <w:r>
+        <w:t>b.</w:t>
+        <w:tab/>
+        <w:t>Jaminan bebas cacat mutu ini berlaku selama masa garansi berlaku.</w:t>
+      </w:r>
+    </w:p>
+    <w:p>
+      <w:r>
+        <w:t>c.</w:t>
+        <w:tab/>
+        <w:t>Pejabat Penandatangan Kontrak akan menyampaikan pemberitahuan cacat mutu kepada Penyedia segera setelah ditemukan cacat mutu tersebut selama masa garansi berlaku.</w:t>
+      </w:r>
+    </w:p>
+    <w:p>
+      <w:r>
+        <w:t>d.</w:t>
+        <w:tab/>
+        <w:t>Terhadap pemberitahuan cacat mutu oleh Pejabat Penandatangan Kontrak, Penyedia berkewajiban untuk memperbaiki, mengganti, dan/atau melengkapi Barang dalam jangka waktu sesuai dengan syarat dan ketentuan dalam Sertifikat Garansi.</w:t>
+      </w:r>
+    </w:p>
+    <w:p>
+      <w:r>
+        <w:t>e.</w:t>
+        <w:tab/>
+        <w:t>Jika Penyedia tidak memperbaiki, mengganti, atau melengkapi Barang akibat cacat mutu dalam jangka waktu sesuai dengan syarat dan ketentuan dalam Sertifikat Garansi, Pejabat Penandatangan Kontrak akan menghitung biaya perbaikan yang diperlukan, dan Pejabat Penandatangan Kontrak secara langsung atau melalui pihak ketiga yang ditunjuk oleh Pejabat Penandatangan Kontrak akan melakukan perbaikan tersebut. Penyedia berkewajiban untuk membayar biaya perbaikan atau penggantian tersebut sesuai dengan klaim yang diajukan secara tertulis oleh Pejabat Penandatangan Kontrak.</w:t>
+      </w:r>
+    </w:p>
+    <w:p>
+      <w:r>
+        <w:t>f.</w:t>
+        <w:tab/>
+        <w:t>Selain kewajiban penggantian biaya, Penyedia yang lalai memperbaiki cacat mutu dikenakan Sanksi Daftar Hitam.</w:t>
+      </w:r>
+    </w:p>
+    <w:p/>
+    <w:p>
+      <w:r>
+        <w:rPr>
+          <w:b/>
+        </w:rPr>
+        <w:t>17.</w:t>
+        <w:tab/>
+        <w:t>PERUBAHAN SPK</w:t>
+      </w:r>
+    </w:p>
+    <w:p>
+      <w:r>
+        <w:t>a.</w:t>
+        <w:tab/>
+        <w:t>SPK hanya dapat diubah melalui adendum SPK.</w:t>
+      </w:r>
+    </w:p>
+    <w:p>
+      <w:r>
+        <w:t>b.</w:t>
+        <w:tab/>
+        <w:t>Perubahan SPK dapat dilaksanakan dalam hal terdapat perbedaan antara kondisi lapangan pada saat pelaksanaan dengan SPK dan disetujui oleh para pihak, meliputi:</w:t>
+      </w:r>
+    </w:p>
+    <w:p>
+      <w:r>
+        <w:tab/>
+        <w:t>1)</w:t>
+        <w:tab/>
+        <w:t>menambah atau mengurangi volume yang tercantum dalam SPK;</w:t>
+      </w:r>
+    </w:p>
+    <w:p>
+      <w:r>
+        <w:tab/>
+        <w:t>2)</w:t>
+        <w:tab/>
+        <w:t>menambah dan/atau mengurangi jenis kegiatan;</w:t>
+      </w:r>
+    </w:p>
+    <w:p>
+      <w:r>
+        <w:tab/>
+        <w:t>3)</w:t>
+        <w:tab/>
+        <w:t>mengubah spesifikasi teknis sesuai dengan kondisi lapangan; dan/atau</w:t>
+      </w:r>
+    </w:p>
+    <w:p>
+      <w:r>
+        <w:tab/>
+        <w:t>4)</w:t>
+        <w:tab/>
+        <w:t>mengubah jadwal pelaksanaan pekerjaan.</w:t>
+      </w:r>
+    </w:p>
+    <w:p>
+      <w:r>
+        <w:t>c.</w:t>
+        <w:tab/>
+        <w:t>Untuk kepentingan perubahan SPK, Pejabat Penandatangan Kontrak dapat dibantu Pejabat Peneliti Pelaksanaan Kontrak.</w:t>
+      </w:r>
+    </w:p>
+    <w:p/>
+    <w:p>
+      <w:r>
+        <w:rPr>
+          <w:b/>
+        </w:rPr>
+        <w:t>18.</w:t>
+        <w:tab/>
+        <w:t>PERISTIWA KOMPENSASI</w:t>
+      </w:r>
+    </w:p>
+    <w:p>
+      <w:r>
+        <w:t>a.</w:t>
+        <w:tab/>
+        <w:t>Peristiwa Kompensasi dapat diberikan kepada penyedia dalam hal sebagai berikut:</w:t>
+      </w:r>
+    </w:p>
+    <w:p>
+      <w:r>
+        <w:tab/>
+        <w:t>1)</w:t>
+        <w:tab/>
+        <w:t>Pejabat Penandatangan Kontrak mengubah jadwal yang dapat mempengaruhi pelaksanaan pekerjaan;</w:t>
+      </w:r>
+    </w:p>
+    <w:p>
+      <w:r>
+        <w:tab/>
+        <w:t>2)</w:t>
+        <w:tab/>
+        <w:t>keterlambatan pembayaran kepada penyedia;</w:t>
+      </w:r>
+    </w:p>
+    <w:p>
+      <w:r>
+        <w:tab/>
+        <w:t>3)</w:t>
+        <w:tab/>
+        <w:t>Pejabat Penandatangan Kontrak tidak memberikan gambar-gambar, spesifikasi dan/atau instruksi sesuai jadwal yang dibutuhkan;</w:t>
+      </w:r>
+    </w:p>
+    <w:p>
+      <w:r>
+        <w:tab/>
+        <w:t>4)</w:t>
+        <w:tab/>
+        <w:t>penyedia belum bisa masuk ke lokasi sesuai jadwal;</w:t>
+      </w:r>
+    </w:p>
+    <w:p>
+      <w:r>
+        <w:tab/>
+        <w:t>5)</w:t>
+        <w:tab/>
+        <w:t>Pejabat Penandatangan Kontrak menginstruksikan kepada pihak penyedia untuk melakukan pengujian tambahan yang setelah dilaksanakan pengujian ternyata tidak ditemukan kerusakan/kegagalan/penyimpangan;</w:t>
+      </w:r>
+    </w:p>
+    <w:p>
+      <w:r>
+        <w:tab/>
+        <w:t>6)</w:t>
+        <w:tab/>
+        <w:t>Pejabat Penandatangan Kontrak memerintahkan penundaan pelaksanaan pekerjaan;</w:t>
+      </w:r>
+    </w:p>
+    <w:p>
+      <w:r>
+        <w:tab/>
+        <w:t>7)</w:t>
+        <w:tab/>
+        <w:t>Pejabat Penandatangan Kontrak memerintahkan untuk mengatasi kondisi tertentu yang tidak dapat diduga sebelumnya dan disebabkan oleh Pejabat Penandatangan Kontrak;</w:t>
+      </w:r>
+    </w:p>
+    <w:p>
+      <w:r>
+        <w:tab/>
+        <w:t>8)</w:t>
+        <w:tab/>
+        <w:t>ketentuan lain dalam SPK.</w:t>
+      </w:r>
+    </w:p>
+    <w:p>
+      <w:r>
+        <w:t>b.</w:t>
+        <w:tab/>
+        <w:t>Jika Peristiwa Kompensasi mengakibatkan pengeluaran tambahan dan/atau keterlambatan penyelesaian pekerjaan maka Pejabat Penandatangan Kontrak berkewajiban untuk membayar ganti rugi dan/atau memberikan perpanjangan waktu penyelesaian pekerjaan.</w:t>
+      </w:r>
+    </w:p>
+    <w:p>
+      <w:r>
+        <w:t>c.</w:t>
+        <w:tab/>
+        <w:t>Ganti rugi hanya dapat dibayarkan jika berdasarkan data penunjang dan perhitungan kompensasi yang diajukan oleh penyedia kepada Pejabat Penandatangan Kontrak, dapat dibuktikan kerugian nyata akibat Peristiwa Kompensasi.</w:t>
+      </w:r>
+    </w:p>
+    <w:p>
+      <w:r>
+        <w:t>d.</w:t>
+        <w:tab/>
+        <w:t>Perpanjangan waktu penyelesaian pekerjaan hanya dapat diberikan jika berdasarkan data penunjang dan perhitungan kompensasi yang diajukan oleh penyedia kepada Pejabat Penandatangan Kontrak, dapat dibuktikan perlunya tambahan waktu akibat Peristiwa Kompensasi.</w:t>
+      </w:r>
+    </w:p>
+    <w:p>
+      <w:r>
+        <w:t>e.</w:t>
+        <w:tab/>
+        <w:t>Penyedia tidak berhak atas ganti rugi dan/atau perpanjangan waktu penyelesaian pekerjaan jika penyedia gagal atau lalai untuk memberikan peringatan dini dalam mengantisipasi atau mengatasi dampak Peristiwa Kompensasi.</w:t>
+      </w:r>
+    </w:p>
+    <w:p/>
+    <w:p>
+      <w:r>
+        <w:rPr>
+          <w:b/>
+        </w:rPr>
+        <w:t>19.</w:t>
+        <w:tab/>
+        <w:t>PERPANJANGAN WAKTU</w:t>
+      </w:r>
+    </w:p>
+    <w:p>
+      <w:r>
+        <w:t>a.</w:t>
+        <w:tab/>
+        <w:t>Jika terjadi Peristiwa Kompensasi sehingga penyelesaian pekerjaan akan melampaui tanggal penyelesaian maka penyedia berhak untuk meminta perpanjangan tanggal penyelesaian berdasarkan data penunjang. Pejabat Penandatangan Kontrak berdasarkan pertimbangan Pengawas Pekerjaan memperpanjang tanggal penyelesaian pekerjaan secara tertulis. Perpanjangan tanggal penyelesaian harus dilakukan melalui adendum SPK.</w:t>
+      </w:r>
+    </w:p>
+    <w:p>
+      <w:r>
+        <w:t>b.</w:t>
+        <w:tab/>
+        <w:t>Pejabat Penandatangan Kontrak dapat menyetujui perpanjangan waktu pelaksanaan setelah melakukan penelitian terhadap usulan tertulis yang diajukan oleh penyedia.</w:t>
+      </w:r>
+    </w:p>
+    <w:p/>
+    <w:p>
+      <w:r>
+        <w:rPr>
+          <w:b/>
+        </w:rPr>
+        <w:t>20.</w:t>
+        <w:tab/>
+        <w:t>PENGHENTIAN DAN PEMUTUSAN SPK</w:t>
+      </w:r>
+    </w:p>
+    <w:p>
+      <w:r>
+        <w:t>a.</w:t>
+        <w:tab/>
+        <w:t>Penghentian SPK dapat dilakukan karena terjadi Keadaan Kahar.</w:t>
+      </w:r>
+    </w:p>
+    <w:p>
+      <w:r>
+        <w:t>b.</w:t>
+        <w:tab/>
+        <w:t>Dalam hal SPK dihentikan, Pejabat Penandatangan Kontrak wajib membayar kepada penyedia sesuai dengan prestasi pekerjaan yang telah dicapai.</w:t>
+      </w:r>
+    </w:p>
+    <w:p>
+      <w:r>
+        <w:t>c.</w:t>
+        <w:tab/>
+        <w:t>Pemutusan SPK dapat dilakukan oleh pihak Pejabat Penandatangan Kontrak atau pihak penyedia.</w:t>
+      </w:r>
+    </w:p>
+    <w:p>
+      <w:r>
+        <w:t>d.</w:t>
+        <w:tab/>
+        <w:t>Menyimpang dari Pasal 1266 dan 1267 Kitab Undang-Undang Hukum Perdata, pemutusan SPK melalui pemberitahuan tertulis dapat dilakukan apabila:</w:t>
+      </w:r>
+    </w:p>
+    <w:p>
+      <w:r>
+        <w:tab/>
+        <w:t>1)</w:t>
+        <w:tab/>
+        <w:t>penyedia terbukti melakukan KKN, kecurangan dan/atau pemalsuan dalam proses Pengadaan yang diputuskan oleh instansi yang berwenang;</w:t>
+      </w:r>
+    </w:p>
+    <w:p>
+      <w:r>
+        <w:tab/>
+        <w:t>2)</w:t>
+        <w:tab/>
+        <w:t>pengaduan tentang penyimpangan prosedur, dugaan KKN dan/atau pelanggaran persaingan sehat dalam pelaksanaan pengadaan dinyatakan benar oleh instansi yang berwenang;</w:t>
+      </w:r>
+    </w:p>
+    <w:p>
+      <w:r>
+        <w:tab/>
+        <w:t>3)</w:t>
+        <w:tab/>
+        <w:t>penyedia lalai/cidera janji dalam melaksanakan kewajibannya dan tidak memperbaiki kelalaiannya dalam jangka waktu yang telah ditetapkan;</w:t>
+      </w:r>
+    </w:p>
+    <w:p>
+      <w:r>
+        <w:tab/>
+        <w:t>4)</w:t>
+        <w:tab/>
+        <w:t>penyedia tanpa persetujuan Pejabat Penandatangan Kontrak, tidak memulai pelaksanaan pekerjaan;</w:t>
+      </w:r>
+    </w:p>
+    <w:p>
+      <w:r>
+        <w:tab/>
+        <w:t>5)</w:t>
+        <w:tab/>
+        <w:t>penyedia menghentikan pekerjaan dan penghentian ini tidak tercantum dalam program mutu serta tanpa persetujuan Pejabat Penandatangan Kontrak;</w:t>
+      </w:r>
+    </w:p>
+    <w:p>
+      <w:r>
+        <w:tab/>
+        <w:t>6)</w:t>
+        <w:tab/>
+        <w:t>penyedia berada dalam keadaan pailit;</w:t>
+      </w:r>
+    </w:p>
+    <w:p>
+      <w:r>
+        <w:tab/>
+        <w:t>7)</w:t>
+        <w:tab/>
+        <w:t>Penyedia gagal memperbaiki kinerja setelah mendapat Surat Peringatan sebanyak 3 (tiga) kali;</w:t>
+      </w:r>
+    </w:p>
+    <w:p>
+      <w:r>
+        <w:tab/>
+        <w:t>8)</w:t>
+        <w:tab/>
+        <w:t>penyedia selama Masa SPK gagal memperbaiki Cacat Mutu dalam jangka waktu yang ditetapkan oleh Pejabat Penandatangan Kontrak;</w:t>
+      </w:r>
+    </w:p>
+    <w:p>
+      <w:r>
+        <w:tab/>
+        <w:t>9)</w:t>
+        <w:tab/>
+        <w:t>Pejabat Penandatangan Kontrak memerintahkan penyedia untuk menunda pelaksanaan atau kelanjutan pekerjaan, dan perintah tersebut tidak ditarik selama 28 (dua puluh delapan) hari; dan/atau</w:t>
+      </w:r>
+    </w:p>
+    <w:p>
+      <w:r>
+        <w:tab/>
+        <w:t>10)</w:t>
+        <w:tab/>
+        <w:t>Pejabat Penandatangan Kontrak tidak menerbitkan surat perintah pembayaran untuk pembayaran tagihan angsuran sesuai dengan yang disepakati sebagaimana tercantum dalam SPK.</w:t>
+      </w:r>
+    </w:p>
+    <w:p>
+      <w:r>
+        <w:t>e.</w:t>
+        <w:tab/>
+        <w:t>Dalam hal pemutusan SPK dilakukan karena kesalahan penyedia:</w:t>
+      </w:r>
+    </w:p>
+    <w:p>
+      <w:r>
+        <w:tab/>
+        <w:t>1)</w:t>
+        <w:tab/>
+        <w:t>Sisa uang muka harus dilunasi oleh Penyedia atau Jaminan Uang Muka dicairkan (apabila diberikan);</w:t>
+      </w:r>
+    </w:p>
+    <w:p>
+      <w:r>
+        <w:tab/>
+        <w:t>2)</w:t>
+        <w:tab/>
+        <w:t>penyedia membayar denda keterlambatan (apabila ada); dan/atau</w:t>
+      </w:r>
+    </w:p>
+    <w:p>
+      <w:r>
+        <w:tab/>
+        <w:t>3)</w:t>
+        <w:tab/>
+        <w:t>penyedia dikenakan Sanksi Daftar Hitam.</w:t>
+      </w:r>
+    </w:p>
+    <w:p>
+      <w:r>
+        <w:t>f.</w:t>
+        <w:tab/>
+        <w:t>Dalam hal pemutusan SPK dilakukan karena Pejabat Penandatangan Kontrak terlibat penyimpangan prosedur, melakukan KKN dan/atau pelanggaran persaingan sehat dalam pelaksanaan pengadaan, maka Pejabat Penandatangan Kontrak dikenakan sanksi berdasarkan peraturan perundang-undangan.</w:t>
+      </w:r>
+    </w:p>
+    <w:p/>
+    <w:p>
+      <w:r>
+        <w:rPr>
+          <w:b/>
+        </w:rPr>
+        <w:t>21.</w:t>
+        <w:tab/>
+        <w:t>PEMBAYARAN</w:t>
+      </w:r>
+    </w:p>
+    <w:p>
+      <w:r>
+        <w:t>a.</w:t>
+        <w:tab/>
+        <w:t>pembayaran prestasi hasil pekerjaan yang disepakati dilakukan oleh Pejabat Penandatangan Kontrak, dengan ketentuan:</w:t>
+      </w:r>
+    </w:p>
+    <w:p>
+      <w:r>
+        <w:tab/>
+        <w:t>1)</w:t>
+        <w:tab/>
+        <w:t>penyedia telah mengajukan tagihan disertai laporan kemajuan hasil pekerjaan;</w:t>
+      </w:r>
+    </w:p>
+    <w:p>
+      <w:r>
+        <w:tab/>
+        <w:t>2)</w:t>
+        <w:tab/>
+        <w:t>pembayaran dilakukan dengan [sistem bulanan/sistem termin/pembayaran secara sekaligus];</w:t>
+      </w:r>
+    </w:p>
+    <w:p>
+      <w:r>
+        <w:tab/>
+        <w:t>3)</w:t>
+        <w:tab/>
+        <w:t>pembayaran harus dipotong denda (apabila ada), dan pajak;</w:t>
+      </w:r>
+    </w:p>
+    <w:p>
+      <w:r>
+        <w:t>b.</w:t>
+        <w:tab/>
+        <w:t>pembayaran terakhir hanya dilakukan setelah pekerjaan selesai 100% (seratus persen) dan Berita Acara Serah Terima ditandatangani.</w:t>
+      </w:r>
+    </w:p>
+    <w:p>
+      <w:r>
+        <w:t>c.</w:t>
+        <w:tab/>
+        <w:t>Pejabat Penandatangan Kontrak dalam kurun waktu 7 (tujuh) hari kerja setelah pengajuan permintaan pembayaran dari penyedia harus sudah mengajukan surat permintaan pembayaran kepada Pejabat Penandatangan Surat Perintah Membayar (PPSPM).</w:t>
+      </w:r>
+    </w:p>
+    <w:p>
+      <w:r>
+        <w:t>d.</w:t>
+        <w:tab/>
+        <w:t>bila terdapat ketidaksesuaian dalam perhitungan angsuran, tidak akan menjadi alasan untuk menunda pembayaran. Pejabat Penandatangan Kontrak dapat meminta penyedia untuk menyampaikan perhitungan prestasi sementara dengan mengesampingkan hal-hal yang sedang menjadi perselisihan.</w:t>
+      </w:r>
+    </w:p>
+    <w:p/>
+    <w:p>
+      <w:r>
+        <w:rPr>
+          <w:b/>
+        </w:rPr>
+        <w:t>22.</w:t>
+        <w:tab/>
+        <w:t>DENDA</w:t>
+      </w:r>
+    </w:p>
+    <w:p>
+      <w:r>
+        <w:t>a.</w:t>
+        <w:tab/>
+        <w:t>Jika pekerjaan tidak dapat diselesaikan dalam jangka waktu pelaksanaan pekerjaan karena kesalahan atau kelalaian Penyedia maka Penyedia berkewajiban untuk membayar denda kepada Pejabat Penandatangan Kontrak sebesar 1/1000 (satu permil) dari nilai SPK (tidak termasuk PPN) untuk setiap hari keterlambatan atau 1/1000 (satu permil) dari nilai bagian SPK yang tercantum dalam SPK (tidak termasuk PPN).</w:t>
+      </w:r>
+    </w:p>
+    <w:p>
+      <w:r>
+        <w:t>b.</w:t>
+        <w:tab/>
+        <w:t>Pejabat Penandatangan Kontrak mengenakan Denda dengan memotong pembayaran prestasi pekerjaan penyedia. Pembayaran Denda tidak mengurangi tanggung jawab kontraktual penyedia.</w:t>
+      </w:r>
+    </w:p>
+    <w:p/>
+    <w:p>
+      <w:r>
+        <w:rPr>
+          <w:b/>
+        </w:rPr>
+        <w:t>23.</w:t>
+        <w:tab/>
+        <w:t>PENYELESAIAN PERSELISIHAN</w:t>
+      </w:r>
+    </w:p>
+    <w:p>
+      <w:r>
+        <w:t>Pejabat Penandatangan Kontrak dan penyedia berkewajiban untuk berupaya sungguh-sungguh menyelesaikan secara damai semua perselisihan yang timbul dari atau berhubungan dengan SPK ini atau interpretasinya selama atau setelah pelaksanaan pekerjaan. Jika perselisihan tidak dapat diselesaikan secara musyawarah maka perselisihan akan diselesaikan melalui Layanan Penyelesaian Sengketa, arbitrase atau Pengadilan Negeri.</w:t>
+      </w:r>
+    </w:p>
+    <w:p/>
+    <w:p>
+      <w:r>
+        <w:rPr>
+          <w:b/>
+        </w:rPr>
+        <w:t>24.</w:t>
+        <w:tab/>
+        <w:t>LARANGAN PEMBERIAN KOMISI</w:t>
+      </w:r>
+    </w:p>
+    <w:p>
+      <w:r>
+        <w:t>Penyedia menjamin bahwa tidak satu pun personel satuan kerja Pejabat Penandatangan Kontrak telah atau akan menerima komisi atau keuntungan tidak sah lainnya baik langsung maupun tidak langsung dari SPK ini. Penyedia menyetujui bahwa pelanggaran syarat ini merupakan pelanggaran yang mendasar terhadap SPK ini.</w:t>
+      </w:r>
+    </w:p>
+    <w:p/>
     <w:sectPr>
       <w:pgSz w:w="12240" w:h="15840"/>
       <w:pgMar w:top="1134" w:right="1134" w:bottom="1134" w:left="1417" w:header="720" w:footer="720" w:gutter="0"/>

</xml_diff>

<commit_message>
Add SPM Lainnya menu and kuitansi management features
Introduces a new SPM Lainnya menu in the dashboard with integrated management for Kuitansi Uang Muka and Kuitansi Rampung, including CRUD operations, auto-calculation, and currency formatting. Adds app/ui/spm_lainnya_manager.py with main manager and dialog classes, updates app/ui/dashboard.py for menu integration, and provides new documentation and Word templates to support the new features.
</commit_message>
<xml_diff>
--- a/templates/word/spk_jasa_lainnya.docx
+++ b/templates/word/spk_jasa_lainnya.docx
@@ -9,85 +9,62 @@
       <w:r>
         <w:rPr>
           <w:b/>
-          <w:sz w:val="28"/>
         </w:rPr>
-        <w:t>RANCANGAN SURAT PERINTAH KERJA (SPK)</w:t>
+        <w:t>SURAT PERINTAH KERJA (SPK)</w:t>
+      </w:r>
+    </w:p>
+    <w:p>
+      <w:pPr>
+        <w:jc w:val="center"/>
+      </w:pPr>
+      <w:r>
+        <w:rPr>
+          <w:b/>
+        </w:rPr>
+        <w:t>PENGADAAN JASA LAINNYA</w:t>
+      </w:r>
+    </w:p>
+    <w:p>
+      <w:pPr>
+        <w:jc w:val="center"/>
+      </w:pPr>
+      <w:r>
+        <w:t>Nomor: {{nomor_spk}}</w:t>
+      </w:r>
+    </w:p>
+    <w:p/>
+    <w:p>
+      <w:r>
+        <w:t>Pada hari ini {{hari_spk}} tanggal {{tanggal_spk_terbilang}} bulan {{bulan_spk}} tahun {{tahun_spk_terbilang}} ({{tanggal_spk_fmt}}), kami yang bertanda tangan di bawah ini:</w:t>
       </w:r>
     </w:p>
     <w:p/>
     <w:tbl>
       <w:tblPr>
-        <w:tblStyle w:val="TableGrid"/>
         <w:tblW w:type="auto" w:w="0"/>
         <w:tblLook w:firstColumn="1" w:firstRow="1" w:lastColumn="0" w:lastRow="0" w:noHBand="0" w:noVBand="1" w:val="04A0"/>
       </w:tblPr>
       <w:tblGrid>
-        <w:gridCol w:w="4844"/>
-        <w:gridCol w:w="4844"/>
+        <w:gridCol w:w="3230"/>
+        <w:gridCol w:w="3230"/>
+        <w:gridCol w:w="3230"/>
       </w:tblGrid>
       <w:tr>
         <w:tc>
           <w:tcPr>
-            <w:tcW w:type="dxa" w:w="3969"/>
+            <w:tcW w:type="dxa" w:w="3230"/>
           </w:tcPr>
           <w:p>
-            <w:r/>
             <w:r>
-              <w:rPr>
-                <w:b/>
-              </w:rPr>
-              <w:t>SURAT PERINTAH KERJA (SPK)</w:t>
+              <w:t>Nama</w:t>
             </w:r>
           </w:p>
         </w:tc>
         <w:tc>
           <w:tcPr>
-            <w:tcW w:type="dxa" w:w="5102"/>
+            <w:tcW w:type="dxa" w:w="3230"/>
           </w:tcPr>
           <w:p>
-            <w:r/>
-            <w:r>
-              <w:rPr>
-                <w:b/>
-              </w:rPr>
-              <w:t>SATUAN KERJA</w:t>
-            </w:r>
-            <w:r>
-              <w:t xml:space="preserve"> : {{satker_nama}}</w:t>
-            </w:r>
-          </w:p>
-          <w:p/>
-          <w:p>
-            <w:r>
-              <w:rPr>
-                <w:b/>
-              </w:rPr>
-              <w:t>NOMOR DAN TANGGAL SPK</w:t>
-            </w:r>
-            <w:r>
-              <w:t xml:space="preserve"> : </w:t>
-            </w:r>
-          </w:p>
-          <w:p>
-            <w:r>
-              <w:t>{{nomor_spk}} tanggal {{tanggal_spk}}</w:t>
-            </w:r>
-          </w:p>
-        </w:tc>
-      </w:tr>
-      <w:tr>
-        <w:tc>
-          <w:tcPr>
-            <w:tcW w:type="dxa" w:w="3969"/>
-          </w:tcPr>
-          <w:p>
-            <w:r/>
-            <w:r>
-              <w:rPr>
-                <w:b/>
-              </w:rPr>
-              <w:t>Nama Pejabat Penandatangan Kontrak</w:t>
-            </w:r>
             <w:r>
               <w:t>:</w:t>
             </w:r>
@@ -95,7 +72,7 @@
         </w:tc>
         <w:tc>
           <w:tcPr>
-            <w:tcW w:type="dxa" w:w="5102"/>
+            <w:tcW w:type="dxa" w:w="3230"/>
           </w:tcPr>
           <w:p>
             <w:r>
@@ -107,16 +84,19 @@
       <w:tr>
         <w:tc>
           <w:tcPr>
-            <w:tcW w:type="dxa" w:w="3969"/>
+            <w:tcW w:type="dxa" w:w="3230"/>
           </w:tcPr>
           <w:p>
-            <w:r/>
             <w:r>
-              <w:rPr>
-                <w:b/>
-              </w:rPr>
-              <w:t>Nama Penyedia</w:t>
+              <w:t>NIP</w:t>
             </w:r>
+          </w:p>
+        </w:tc>
+        <w:tc>
+          <w:tcPr>
+            <w:tcW w:type="dxa" w:w="3230"/>
+          </w:tcPr>
+          <w:p>
             <w:r>
               <w:t>:</w:t>
             </w:r>
@@ -124,7 +104,120 @@
         </w:tc>
         <w:tc>
           <w:tcPr>
-            <w:tcW w:type="dxa" w:w="5102"/>
+            <w:tcW w:type="dxa" w:w="3230"/>
+          </w:tcPr>
+          <w:p>
+            <w:r>
+              <w:t>{{ppk_nip}}</w:t>
+            </w:r>
+          </w:p>
+        </w:tc>
+      </w:tr>
+      <w:tr>
+        <w:tc>
+          <w:tcPr>
+            <w:tcW w:type="dxa" w:w="3230"/>
+          </w:tcPr>
+          <w:p>
+            <w:r>
+              <w:t>Jabatan</w:t>
+            </w:r>
+          </w:p>
+        </w:tc>
+        <w:tc>
+          <w:tcPr>
+            <w:tcW w:type="dxa" w:w="3230"/>
+          </w:tcPr>
+          <w:p>
+            <w:r>
+              <w:t>:</w:t>
+            </w:r>
+          </w:p>
+        </w:tc>
+        <w:tc>
+          <w:tcPr>
+            <w:tcW w:type="dxa" w:w="3230"/>
+          </w:tcPr>
+          <w:p>
+            <w:r>
+              <w:t>Pejabat Pembuat Komitmen</w:t>
+            </w:r>
+          </w:p>
+        </w:tc>
+      </w:tr>
+      <w:tr>
+        <w:tc>
+          <w:tcPr>
+            <w:tcW w:type="dxa" w:w="3230"/>
+          </w:tcPr>
+          <w:p>
+            <w:r>
+              <w:t>Alamat</w:t>
+            </w:r>
+          </w:p>
+        </w:tc>
+        <w:tc>
+          <w:tcPr>
+            <w:tcW w:type="dxa" w:w="3230"/>
+          </w:tcPr>
+          <w:p>
+            <w:r>
+              <w:t>:</w:t>
+            </w:r>
+          </w:p>
+        </w:tc>
+        <w:tc>
+          <w:tcPr>
+            <w:tcW w:type="dxa" w:w="3230"/>
+          </w:tcPr>
+          <w:p>
+            <w:r>
+              <w:t>{{satker_nama}}, {{satker_alamat}}</w:t>
+            </w:r>
+          </w:p>
+        </w:tc>
+      </w:tr>
+    </w:tbl>
+    <w:p>
+      <w:r>
+        <w:t>selanjutnya disebut sebagai PIHAK KESATU</w:t>
+      </w:r>
+    </w:p>
+    <w:p/>
+    <w:tbl>
+      <w:tblPr>
+        <w:tblW w:type="auto" w:w="0"/>
+        <w:tblLook w:firstColumn="1" w:firstRow="1" w:lastColumn="0" w:lastRow="0" w:noHBand="0" w:noVBand="1" w:val="04A0"/>
+      </w:tblPr>
+      <w:tblGrid>
+        <w:gridCol w:w="3230"/>
+        <w:gridCol w:w="3230"/>
+        <w:gridCol w:w="3230"/>
+      </w:tblGrid>
+      <w:tr>
+        <w:tc>
+          <w:tcPr>
+            <w:tcW w:type="dxa" w:w="3230"/>
+          </w:tcPr>
+          <w:p>
+            <w:r>
+              <w:t>Nama Perusahaan</w:t>
+            </w:r>
+          </w:p>
+        </w:tc>
+        <w:tc>
+          <w:tcPr>
+            <w:tcW w:type="dxa" w:w="3230"/>
+          </w:tcPr>
+          <w:p>
+            <w:r>
+              <w:t>:</w:t>
+            </w:r>
+          </w:p>
+        </w:tc>
+        <w:tc>
+          <w:tcPr>
+            <w:tcW w:type="dxa" w:w="3230"/>
           </w:tcPr>
           <w:p>
             <w:r>
@@ -136,186 +229,861 @@
       <w:tr>
         <w:tc>
           <w:tcPr>
-            <w:tcW w:type="dxa" w:w="3969"/>
+            <w:tcW w:type="dxa" w:w="3230"/>
           </w:tcPr>
           <w:p>
-            <w:r/>
             <w:r>
-              <w:rPr>
-                <w:b/>
-              </w:rPr>
-              <w:t>PAKET PENGADAAN</w:t>
-            </w:r>
-            <w:r>
-              <w:t xml:space="preserve"> :</w:t>
+              <w:t>Nama Direktur</w:t>
             </w:r>
           </w:p>
+        </w:tc>
+        <w:tc>
+          <w:tcPr>
+            <w:tcW w:type="dxa" w:w="3230"/>
+          </w:tcPr>
+          <w:p>
+            <w:r>
+              <w:t>:</w:t>
+            </w:r>
+          </w:p>
+        </w:tc>
+        <w:tc>
+          <w:tcPr>
+            <w:tcW w:type="dxa" w:w="3230"/>
+          </w:tcPr>
+          <w:p>
+            <w:r>
+              <w:t>{{direktur_nama}}</w:t>
+            </w:r>
+          </w:p>
+        </w:tc>
+      </w:tr>
+      <w:tr>
+        <w:tc>
+          <w:tcPr>
+            <w:tcW w:type="dxa" w:w="3230"/>
+          </w:tcPr>
+          <w:p>
+            <w:r>
+              <w:t>Alamat</w:t>
+            </w:r>
+          </w:p>
+        </w:tc>
+        <w:tc>
+          <w:tcPr>
+            <w:tcW w:type="dxa" w:w="3230"/>
+          </w:tcPr>
+          <w:p>
+            <w:r>
+              <w:t>:</w:t>
+            </w:r>
+          </w:p>
+        </w:tc>
+        <w:tc>
+          <w:tcPr>
+            <w:tcW w:type="dxa" w:w="3230"/>
+          </w:tcPr>
+          <w:p>
+            <w:r>
+              <w:t>{{penyedia_alamat}}</w:t>
+            </w:r>
+          </w:p>
+        </w:tc>
+      </w:tr>
+      <w:tr>
+        <w:tc>
+          <w:tcPr>
+            <w:tcW w:type="dxa" w:w="3230"/>
+          </w:tcPr>
+          <w:p>
+            <w:r>
+              <w:t>NPWP</w:t>
+            </w:r>
+          </w:p>
+        </w:tc>
+        <w:tc>
+          <w:tcPr>
+            <w:tcW w:type="dxa" w:w="3230"/>
+          </w:tcPr>
+          <w:p>
+            <w:r>
+              <w:t>:</w:t>
+            </w:r>
+          </w:p>
+        </w:tc>
+        <w:tc>
+          <w:tcPr>
+            <w:tcW w:type="dxa" w:w="3230"/>
+          </w:tcPr>
+          <w:p>
+            <w:r>
+              <w:t>{{penyedia_npwp}}</w:t>
+            </w:r>
+          </w:p>
+        </w:tc>
+      </w:tr>
+      <w:tr>
+        <w:tc>
+          <w:tcPr>
+            <w:tcW w:type="dxa" w:w="3230"/>
+          </w:tcPr>
+          <w:p>
+            <w:r>
+              <w:t>Rekening</w:t>
+            </w:r>
+          </w:p>
+        </w:tc>
+        <w:tc>
+          <w:tcPr>
+            <w:tcW w:type="dxa" w:w="3230"/>
+          </w:tcPr>
+          <w:p>
+            <w:r>
+              <w:t>:</w:t>
+            </w:r>
+          </w:p>
+        </w:tc>
+        <w:tc>
+          <w:tcPr>
+            <w:tcW w:type="dxa" w:w="3230"/>
+          </w:tcPr>
+          <w:p>
+            <w:r>
+              <w:t>{{penyedia_rekening}} - {{penyedia_bank}}</w:t>
+            </w:r>
+          </w:p>
+        </w:tc>
+      </w:tr>
+    </w:tbl>
+    <w:p>
+      <w:r>
+        <w:t>selanjutnya disebut sebagai PIHAK KEDUA</w:t>
+      </w:r>
+    </w:p>
+    <w:p/>
+    <w:p>
+      <w:r>
+        <w:t>PARA PIHAK sepakat mengikatkan diri dalam SPK Pengadaan Jasa Lainnya dengan ketentuan:</w:t>
+      </w:r>
+    </w:p>
+    <w:p/>
+    <w:p>
+      <w:pPr>
+        <w:jc w:val="center"/>
+      </w:pPr>
+      <w:r>
+        <w:rPr>
+          <w:b/>
+        </w:rPr>
+        <w:t>Pasal 1</w:t>
+      </w:r>
+    </w:p>
+    <w:p>
+      <w:pPr>
+        <w:jc w:val="center"/>
+      </w:pPr>
+      <w:r>
+        <w:rPr>
+          <w:b/>
+        </w:rPr>
+        <w:t>LINGKUP PEKERJAAN</w:t>
+      </w:r>
+    </w:p>
+    <w:p>
+      <w:pPr>
+        <w:ind w:firstLine="0" w:left="425"/>
+      </w:pPr>
+      <w:r>
+        <w:rPr>
+          <w:b/>
+        </w:rPr>
+        <w:t xml:space="preserve">(1) </w:t>
+      </w:r>
+      <w:r>
+        <w:t>PIHAK KEDUA berkewajiban melaksanakan pekerjaan:</w:t>
+      </w:r>
+    </w:p>
+    <w:tbl>
+      <w:tblPr>
+        <w:tblStyle w:val="TableGrid"/>
+        <w:tblW w:type="auto" w:w="0"/>
+        <w:tblLook w:firstColumn="1" w:firstRow="1" w:lastColumn="0" w:lastRow="0" w:noHBand="0" w:noVBand="1" w:val="04A0"/>
+      </w:tblPr>
+      <w:tblGrid>
+        <w:gridCol w:w="3230"/>
+        <w:gridCol w:w="3230"/>
+        <w:gridCol w:w="3230"/>
+      </w:tblGrid>
+      <w:tr>
+        <w:tc>
+          <w:tcPr>
+            <w:tcW w:type="dxa" w:w="3230"/>
+          </w:tcPr>
+          <w:p>
+            <w:r>
+              <w:t>a.</w:t>
+            </w:r>
+          </w:p>
+        </w:tc>
+        <w:tc>
+          <w:tcPr>
+            <w:tcW w:type="dxa" w:w="3230"/>
+          </w:tcPr>
+          <w:p>
+            <w:r>
+              <w:t>Nama Paket</w:t>
+            </w:r>
+          </w:p>
+        </w:tc>
+        <w:tc>
+          <w:tcPr>
+            <w:tcW w:type="dxa" w:w="3230"/>
+          </w:tcPr>
           <w:p>
             <w:r>
               <w:t>{{nama_paket}}</w:t>
             </w:r>
           </w:p>
         </w:tc>
+      </w:tr>
+      <w:tr>
         <w:tc>
           <w:tcPr>
-            <w:tcW w:type="dxa" w:w="5102"/>
+            <w:tcW w:type="dxa" w:w="3230"/>
           </w:tcPr>
           <w:p>
-            <w:r/>
             <w:r>
-              <w:rPr>
-                <w:b/>
-              </w:rPr>
-              <w:t>NOMOR SURAT UNDANGAN PENGADAAN LANGSUNG</w:t>
-            </w:r>
-            <w:r>
-              <w:t xml:space="preserve"> :</w:t>
+              <w:t>b.</w:t>
             </w:r>
           </w:p>
+        </w:tc>
+        <w:tc>
+          <w:tcPr>
+            <w:tcW w:type="dxa" w:w="3230"/>
+          </w:tcPr>
           <w:p>
             <w:r>
-              <w:t>{{nomor_undangan}}</w:t>
+              <w:t>Lokasi Pekerjaan</w:t>
             </w:r>
           </w:p>
-          <w:p/>
+        </w:tc>
+        <w:tc>
+          <w:tcPr>
+            <w:tcW w:type="dxa" w:w="3230"/>
+          </w:tcPr>
           <w:p>
             <w:r>
-              <w:rPr>
-                <w:b/>
-              </w:rPr>
-              <w:t>TANGGAL SURAT UNDANGAN PENGADAAN LANGSUNG</w:t>
-            </w:r>
-            <w:r>
-              <w:t xml:space="preserve"> :</w:t>
+              <w:t>{{lokasi_pekerjaan}}</w:t>
             </w:r>
           </w:p>
+        </w:tc>
+      </w:tr>
+      <w:tr>
+        <w:tc>
+          <w:tcPr>
+            <w:tcW w:type="dxa" w:w="3230"/>
+          </w:tcPr>
           <w:p>
             <w:r>
-              <w:t>{{tanggal_undangan}}</w:t>
+              <w:t>c.</w:t>
             </w:r>
           </w:p>
-          <w:p/>
+        </w:tc>
+        <w:tc>
+          <w:tcPr>
+            <w:tcW w:type="dxa" w:w="3230"/>
+          </w:tcPr>
           <w:p>
             <w:r>
-              <w:rPr>
-                <w:b/>
-              </w:rPr>
-              <w:t>NOMOR BERITA ACARA HASIL PENGADAAN LANGSUNG</w:t>
-            </w:r>
-            <w:r>
-              <w:t xml:space="preserve"> :</w:t>
+              <w:t>Ruang Lingkup</w:t>
             </w:r>
           </w:p>
+        </w:tc>
+        <w:tc>
+          <w:tcPr>
+            <w:tcW w:type="dxa" w:w="3230"/>
+          </w:tcPr>
           <w:p>
             <w:r>
-              <w:t>{{nomor_ba_pl}}</w:t>
-            </w:r>
-          </w:p>
-          <w:p/>
-          <w:p>
-            <w:r>
-              <w:rPr>
-                <w:b/>
-              </w:rPr>
-              <w:t>TANGGAL BERITA ACARA HASIL PENGADAAN LANGSUNG</w:t>
-            </w:r>
-            <w:r>
-              <w:t xml:space="preserve"> :</w:t>
-            </w:r>
-          </w:p>
-          <w:p>
-            <w:r>
-              <w:t>{{tanggal_ba_pl}}</w:t>
+              <w:t>Sebagaimana tercantum dalam KAK/Spesifikasi Teknis</w:t>
             </w:r>
           </w:p>
         </w:tc>
       </w:tr>
     </w:tbl>
-    <w:p/>
     <w:p>
+      <w:pPr>
+        <w:ind w:firstLine="0" w:left="425"/>
+      </w:pPr>
       <w:r>
         <w:rPr>
           <w:b/>
         </w:rPr>
-        <w:t xml:space="preserve">SUMBER DANA: </w:t>
+        <w:t xml:space="preserve">(2) </w:t>
       </w:r>
       <w:r>
-        <w:t xml:space="preserve">[sebagai contoh, cantumkan "dibebankan atas DIPA/DPA </w:t>
+        <w:t>Output/deliverable yang harus diserahkan:</w:t>
+      </w:r>
+    </w:p>
+    <w:p>
+      <w:pPr>
+        <w:ind w:left="850"/>
+      </w:pPr>
+      <w:r>
+        <w:t xml:space="preserve">a. </w:t>
       </w:r>
       <w:r>
-        <w:t>{{satker_nama}}</w:t>
+        <w:t>Laporan pelaksanaan pekerjaan;</w:t>
+      </w:r>
+    </w:p>
+    <w:p>
+      <w:pPr>
+        <w:ind w:left="850"/>
+      </w:pPr>
+      <w:r>
+        <w:t xml:space="preserve">b. </w:t>
       </w:r>
       <w:r>
-        <w:t xml:space="preserve"> Tahun Anggaran </w:t>
+        <w:t>Dokumentasi kegiatan;</w:t>
+      </w:r>
+    </w:p>
+    <w:p>
+      <w:pPr>
+        <w:ind w:left="850"/>
+      </w:pPr>
+      <w:r>
+        <w:t xml:space="preserve">c. </w:t>
       </w:r>
       <w:r>
-        <w:t>{{tahun_anggaran}}</w:t>
-      </w:r>
-      <w:r>
-        <w:t xml:space="preserve"> untuk mata anggaran kegiatan </w:t>
-      </w:r>
-      <w:r>
-        <w:t>{{kode_akun}}</w:t>
-      </w:r>
-      <w:r>
-        <w:t>"]</w:t>
+        <w:t>Hasil pekerjaan sesuai spesifikasi dalam KAK.</w:t>
       </w:r>
     </w:p>
     <w:p/>
     <w:p>
-      <w:r>
-        <w:t xml:space="preserve">Nilai Kontrak termasuk Pajak Pertambahan Nilai (PPN) adalah sebesar </w:t>
-      </w:r>
+      <w:pPr>
+        <w:jc w:val="center"/>
+      </w:pPr>
       <w:r>
         <w:rPr>
           <w:b/>
         </w:rPr>
-        <w:t>{{nilai_kontrak_fmt}}</w:t>
+        <w:t>Pasal 2</w:t>
+      </w:r>
+    </w:p>
+    <w:p>
+      <w:pPr>
+        <w:jc w:val="center"/>
+      </w:pPr>
+      <w:r>
+        <w:rPr>
+          <w:b/>
+        </w:rPr>
+        <w:t>NILAI KONTRAK</w:t>
+      </w:r>
+    </w:p>
+    <w:p>
+      <w:pPr>
+        <w:ind w:firstLine="0" w:left="425"/>
+      </w:pPr>
+      <w:r>
+        <w:rPr>
+          <w:b/>
+        </w:rPr>
+        <w:t xml:space="preserve">(1) </w:t>
       </w:r>
       <w:r>
-        <w:t xml:space="preserve"> (</w:t>
+        <w:t>Nilai Kontrak adalah sebesar {{nilai_kontrak_fmt}} ({{nilai_kontrak_terbilang}}) termasuk PPN 11%.</w:t>
+      </w:r>
+    </w:p>
+    <w:p>
+      <w:pPr>
+        <w:ind w:firstLine="0" w:left="425"/>
+      </w:pPr>
+      <w:r>
+        <w:rPr>
+          <w:b/>
+        </w:rPr>
+        <w:t xml:space="preserve">(2) </w:t>
       </w:r>
       <w:r>
-        <w:t>{{nilai_kontrak_terbilang}}</w:t>
-      </w:r>
-      <w:r>
-        <w:t xml:space="preserve"> rupiah).</w:t>
+        <w:t>Nilai tersebut sudah termasuk seluruh biaya yang diperlukan untuk menyelesaikan pekerjaan.</w:t>
       </w:r>
     </w:p>
     <w:p/>
     <w:p>
+      <w:pPr>
+        <w:jc w:val="center"/>
+      </w:pPr>
       <w:r>
         <w:rPr>
           <w:b/>
         </w:rPr>
-        <w:t xml:space="preserve">Jenis Kontrak </w:t>
+        <w:t>Pasal 3</w:t>
+      </w:r>
+    </w:p>
+    <w:p>
+      <w:pPr>
+        <w:jc w:val="center"/>
+      </w:pPr>
+      <w:r>
+        <w:rPr>
+          <w:b/>
+        </w:rPr>
+        <w:t>JANGKA WAKTU PELAKSANAAN</w:t>
+      </w:r>
+    </w:p>
+    <w:p>
+      <w:pPr>
+        <w:ind w:firstLine="0" w:left="425"/>
+      </w:pPr>
+      <w:r>
+        <w:rPr>
+          <w:b/>
+        </w:rPr>
+        <w:t xml:space="preserve">(1) </w:t>
       </w:r>
       <w:r>
-        <w:t>{{jenis_kontrak}}</w:t>
+        <w:t>Jangka waktu pelaksanaan pekerjaan adalah {{jangka_waktu}} ({{jangka_waktu_terbilang}}) hari kalender.</w:t>
+      </w:r>
+    </w:p>
+    <w:p>
+      <w:pPr>
+        <w:ind w:firstLine="0" w:left="425"/>
+      </w:pPr>
+      <w:r>
+        <w:rPr>
+          <w:b/>
+        </w:rPr>
+        <w:t xml:space="preserve">(2) </w:t>
+      </w:r>
+      <w:r>
+        <w:t>Waktu pelaksanaan:</w:t>
+      </w:r>
+    </w:p>
+    <w:p>
+      <w:pPr>
+        <w:ind w:left="850"/>
+      </w:pPr>
+      <w:r>
+        <w:t xml:space="preserve">a. </w:t>
+      </w:r>
+      <w:r>
+        <w:t>Tanggal mulai: {{tanggal_mulai_fmt}}</w:t>
+      </w:r>
+    </w:p>
+    <w:p>
+      <w:pPr>
+        <w:ind w:left="850"/>
+      </w:pPr>
+      <w:r>
+        <w:t xml:space="preserve">b. </w:t>
+      </w:r>
+      <w:r>
+        <w:t>Tanggal selesai: {{tanggal_selesai_fmt}}</w:t>
+      </w:r>
+    </w:p>
+    <w:p>
+      <w:pPr>
+        <w:ind w:firstLine="0" w:left="425"/>
+      </w:pPr>
+      <w:r>
+        <w:rPr>
+          <w:b/>
+        </w:rPr>
+        <w:t xml:space="preserve">(3) </w:t>
+      </w:r>
+      <w:r>
+        <w:t>PIHAK KEDUA wajib menyerahkan seluruh hasil pekerjaan paling lambat pada tanggal selesai.</w:t>
       </w:r>
     </w:p>
     <w:p/>
     <w:p>
+      <w:pPr>
+        <w:jc w:val="center"/>
+      </w:pPr>
       <w:r>
         <w:rPr>
           <w:b/>
         </w:rPr>
-        <w:t xml:space="preserve">WAKTU PELAKSANAAN PEKERJAAN: </w:t>
+        <w:t>Pasal 4</w:t>
       </w:r>
+    </w:p>
+    <w:p>
+      <w:pPr>
+        <w:jc w:val="center"/>
+      </w:pPr>
       <w:r>
         <w:rPr>
           <w:b/>
         </w:rPr>
-        <w:t>{{jangka_waktu}}</w:t>
+        <w:t>CARA PEMBAYARAN</w:t>
+      </w:r>
+    </w:p>
+    <w:p>
+      <w:pPr>
+        <w:ind w:firstLine="0" w:left="425"/>
+      </w:pPr>
+      <w:r>
+        <w:rPr>
+          <w:b/>
+        </w:rPr>
+        <w:t xml:space="preserve">(1) </w:t>
       </w:r>
       <w:r>
-        <w:t xml:space="preserve"> (</w:t>
+        <w:t>Pembayaran dilakukan dengan cara:</w:t>
+      </w:r>
+    </w:p>
+    <w:p>
+      <w:pPr>
+        <w:ind w:left="850"/>
+      </w:pPr>
+      <w:r>
+        <w:t xml:space="preserve">a. </w:t>
       </w:r>
       <w:r>
-        <w:t>{{jangka_waktu_terbilang}}</w:t>
+        <w:t>Pembayaran 100% setelah pekerjaan selesai seluruhnya; ATAU</w:t>
+      </w:r>
+    </w:p>
+    <w:p>
+      <w:pPr>
+        <w:ind w:left="850"/>
+      </w:pPr>
+      <w:r>
+        <w:t xml:space="preserve">b. </w:t>
       </w:r>
       <w:r>
-        <w:t>) hari kalender</w:t>
+        <w:t>Pembayaran secara bertahap (termin) sesuai progres pekerjaan.</w:t>
+      </w:r>
+    </w:p>
+    <w:p>
+      <w:pPr>
+        <w:ind w:firstLine="0" w:left="425"/>
+      </w:pPr>
+      <w:r>
+        <w:rPr>
+          <w:b/>
+        </w:rPr>
+        <w:t xml:space="preserve">(2) </w:t>
+      </w:r>
+      <w:r>
+        <w:t>Pembayaran dilakukan setelah:</w:t>
+      </w:r>
+    </w:p>
+    <w:p>
+      <w:pPr>
+        <w:ind w:left="850"/>
+      </w:pPr>
+      <w:r>
+        <w:t xml:space="preserve">a. </w:t>
+      </w:r>
+      <w:r>
+        <w:t>Hasil pekerjaan diperiksa dan diterima oleh PPHP;</w:t>
+      </w:r>
+    </w:p>
+    <w:p>
+      <w:pPr>
+        <w:ind w:left="850"/>
+      </w:pPr>
+      <w:r>
+        <w:t xml:space="preserve">b. </w:t>
+      </w:r>
+      <w:r>
+        <w:t>BAST ditandatangani;</w:t>
+      </w:r>
+    </w:p>
+    <w:p>
+      <w:pPr>
+        <w:ind w:left="850"/>
+      </w:pPr>
+      <w:r>
+        <w:t xml:space="preserve">c. </w:t>
+      </w:r>
+      <w:r>
+        <w:t>Dokumen tagihan lengkap.</w:t>
+      </w:r>
+    </w:p>
+    <w:p/>
+    <w:p>
+      <w:pPr>
+        <w:jc w:val="center"/>
+      </w:pPr>
+      <w:r>
+        <w:rPr>
+          <w:b/>
+        </w:rPr>
+        <w:t>Pasal 5</w:t>
+      </w:r>
+    </w:p>
+    <w:p>
+      <w:pPr>
+        <w:jc w:val="center"/>
+      </w:pPr>
+      <w:r>
+        <w:rPr>
+          <w:b/>
+        </w:rPr>
+        <w:t>HAK DAN KEWAJIBAN</w:t>
+      </w:r>
+    </w:p>
+    <w:p>
+      <w:pPr>
+        <w:ind w:firstLine="0" w:left="425"/>
+      </w:pPr>
+      <w:r>
+        <w:rPr>
+          <w:b/>
+        </w:rPr>
+        <w:t xml:space="preserve">(1) </w:t>
+      </w:r>
+      <w:r>
+        <w:t>Hak PIHAK KEDUA:</w:t>
+      </w:r>
+    </w:p>
+    <w:p>
+      <w:pPr>
+        <w:ind w:left="850"/>
+      </w:pPr>
+      <w:r>
+        <w:t xml:space="preserve">a. </w:t>
+      </w:r>
+      <w:r>
+        <w:t>Menerima pembayaran sesuai kontrak;</w:t>
+      </w:r>
+    </w:p>
+    <w:p>
+      <w:pPr>
+        <w:ind w:left="850"/>
+      </w:pPr>
+      <w:r>
+        <w:t xml:space="preserve">b. </w:t>
+      </w:r>
+      <w:r>
+        <w:t>Memperoleh informasi yang diperlukan untuk pelaksanaan pekerjaan.</w:t>
+      </w:r>
+    </w:p>
+    <w:p>
+      <w:pPr>
+        <w:ind w:firstLine="0" w:left="425"/>
+      </w:pPr>
+      <w:r>
+        <w:rPr>
+          <w:b/>
+        </w:rPr>
+        <w:t xml:space="preserve">(2) </w:t>
+      </w:r>
+      <w:r>
+        <w:t>Kewajiban PIHAK KEDUA:</w:t>
+      </w:r>
+    </w:p>
+    <w:p>
+      <w:pPr>
+        <w:ind w:left="850"/>
+      </w:pPr>
+      <w:r>
+        <w:t xml:space="preserve">a. </w:t>
+      </w:r>
+      <w:r>
+        <w:t>Melaksanakan pekerjaan sesuai spesifikasi dan jadwal;</w:t>
+      </w:r>
+    </w:p>
+    <w:p>
+      <w:pPr>
+        <w:ind w:left="850"/>
+      </w:pPr>
+      <w:r>
+        <w:t xml:space="preserve">b. </w:t>
+      </w:r>
+      <w:r>
+        <w:t>Menyerahkan laporan kemajuan pekerjaan;</w:t>
+      </w:r>
+    </w:p>
+    <w:p>
+      <w:pPr>
+        <w:ind w:left="850"/>
+      </w:pPr>
+      <w:r>
+        <w:t xml:space="preserve">c. </w:t>
+      </w:r>
+      <w:r>
+        <w:t>Menjaga kerahasiaan informasi yang diperoleh;</w:t>
+      </w:r>
+    </w:p>
+    <w:p>
+      <w:pPr>
+        <w:ind w:left="850"/>
+      </w:pPr>
+      <w:r>
+        <w:t xml:space="preserve">d. </w:t>
+      </w:r>
+      <w:r>
+        <w:t>Bertanggung jawab atas kualitas hasil pekerjaan.</w:t>
+      </w:r>
+    </w:p>
+    <w:p/>
+    <w:p>
+      <w:pPr>
+        <w:jc w:val="center"/>
+      </w:pPr>
+      <w:r>
+        <w:rPr>
+          <w:b/>
+        </w:rPr>
+        <w:t>Pasal 6</w:t>
+      </w:r>
+    </w:p>
+    <w:p>
+      <w:pPr>
+        <w:jc w:val="center"/>
+      </w:pPr>
+      <w:r>
+        <w:rPr>
+          <w:b/>
+        </w:rPr>
+        <w:t>SANKSI DAN DENDA</w:t>
+      </w:r>
+    </w:p>
+    <w:p>
+      <w:pPr>
+        <w:ind w:firstLine="0" w:left="425"/>
+      </w:pPr>
+      <w:r>
+        <w:rPr>
+          <w:b/>
+        </w:rPr>
+        <w:t xml:space="preserve">(1) </w:t>
+      </w:r>
+      <w:r>
+        <w:t>Keterlambatan penyelesaian pekerjaan dikenakan denda 1/1000 per hari dari nilai kontrak.</w:t>
+      </w:r>
+    </w:p>
+    <w:p>
+      <w:pPr>
+        <w:ind w:firstLine="0" w:left="425"/>
+      </w:pPr>
+      <w:r>
+        <w:rPr>
+          <w:b/>
+        </w:rPr>
+        <w:t xml:space="preserve">(2) </w:t>
+      </w:r>
+      <w:r>
+        <w:t>Denda maksimal 5% dari nilai kontrak.</w:t>
+      </w:r>
+    </w:p>
+    <w:p>
+      <w:pPr>
+        <w:ind w:firstLine="0" w:left="425"/>
+      </w:pPr>
+      <w:r>
+        <w:rPr>
+          <w:b/>
+        </w:rPr>
+        <w:t xml:space="preserve">(3) </w:t>
+      </w:r>
+      <w:r>
+        <w:t>Pemutusan kontrak dapat dilakukan jika PIHAK KEDUA tidak mampu menyelesaikan pekerjaan.</w:t>
+      </w:r>
+    </w:p>
+    <w:p/>
+    <w:p>
+      <w:pPr>
+        <w:jc w:val="center"/>
+      </w:pPr>
+      <w:r>
+        <w:rPr>
+          <w:b/>
+        </w:rPr>
+        <w:t>Pasal 7</w:t>
+      </w:r>
+    </w:p>
+    <w:p>
+      <w:pPr>
+        <w:jc w:val="center"/>
+      </w:pPr>
+      <w:r>
+        <w:rPr>
+          <w:b/>
+        </w:rPr>
+        <w:t>PENYELESAIAN PERSELISIHAN</w:t>
+      </w:r>
+    </w:p>
+    <w:p>
+      <w:pPr>
+        <w:ind w:firstLine="0" w:left="425"/>
+      </w:pPr>
+      <w:r>
+        <w:rPr>
+          <w:b/>
+        </w:rPr>
+        <w:t xml:space="preserve">(1) </w:t>
+      </w:r>
+      <w:r>
+        <w:t>Perselisihan diselesaikan secara musyawarah.</w:t>
+      </w:r>
+    </w:p>
+    <w:p>
+      <w:pPr>
+        <w:ind w:firstLine="0" w:left="425"/>
+      </w:pPr>
+      <w:r>
+        <w:rPr>
+          <w:b/>
+        </w:rPr>
+        <w:t xml:space="preserve">(2) </w:t>
+      </w:r>
+      <w:r>
+        <w:t>Jika tidak tercapai, melalui Pengadilan Negeri {{satker_kota}}.</w:t>
+      </w:r>
+    </w:p>
+    <w:p/>
+    <w:p>
+      <w:pPr>
+        <w:jc w:val="center"/>
+      </w:pPr>
+      <w:r>
+        <w:rPr>
+          <w:b/>
+        </w:rPr>
+        <w:t>Pasal 8</w:t>
+      </w:r>
+    </w:p>
+    <w:p>
+      <w:pPr>
+        <w:jc w:val="center"/>
+      </w:pPr>
+      <w:r>
+        <w:rPr>
+          <w:b/>
+        </w:rPr>
+        <w:t>PENUTUP</w:t>
+      </w:r>
+    </w:p>
+    <w:p>
+      <w:pPr>
+        <w:ind w:firstLine="0" w:left="425"/>
+      </w:pPr>
+      <w:r>
+        <w:rPr>
+          <w:b/>
+        </w:rPr>
+        <w:t xml:space="preserve">(1) </w:t>
+      </w:r>
+      <w:r>
+        <w:t>SPK ini mulai berlaku sejak tanggal ditandatangani.</w:t>
+      </w:r>
+    </w:p>
+    <w:p>
+      <w:pPr>
+        <w:ind w:firstLine="0" w:left="425"/>
+      </w:pPr>
+      <w:r>
+        <w:rPr>
+          <w:b/>
+        </w:rPr>
+        <w:t xml:space="preserve">(2) </w:t>
+      </w:r>
+      <w:r>
+        <w:t>Dibuat dalam rangkap 2 (dua) dengan kekuatan hukum yang sama.</w:t>
       </w:r>
     </w:p>
     <w:p/>
@@ -338,23 +1106,8 @@
             <w:pPr>
               <w:jc w:val="center"/>
             </w:pPr>
-            <w:r/>
             <w:r>
-              <w:rPr>
-                <w:b/>
-              </w:rPr>
-              <w:t>Untuk dan atas nama</w:t>
-            </w:r>
-          </w:p>
-          <w:p>
-            <w:pPr>
-              <w:jc w:val="center"/>
-            </w:pPr>
-            <w:r>
-              <w:rPr>
-                <w:b/>
-              </w:rPr>
-              <w:t>Pejabat Penandatangan Kontrak</w:t>
+              <w:t>PIHAK KEDUA</w:t>
             </w:r>
           </w:p>
         </w:tc>
@@ -366,12 +1119,8 @@
             <w:pPr>
               <w:jc w:val="center"/>
             </w:pPr>
-            <w:r/>
             <w:r>
-              <w:rPr>
-                <w:b/>
-              </w:rPr>
-              <w:t>Untuk dan atas nama Penyedia</w:t>
+              <w:t>PIHAK KESATU</w:t>
             </w:r>
           </w:p>
         </w:tc>
@@ -385,12 +1134,8 @@
             <w:pPr>
               <w:jc w:val="center"/>
             </w:pPr>
-            <w:r/>
             <w:r>
-              <w:rPr>
-                <w:sz w:val="18"/>
-              </w:rPr>
-              <w:t>[tanda tangan dan cap (jika salinan asli ini untuk Penyedia maka rekatkan meterai Rp10.000,-)]</w:t>
+              <w:t>{{penyedia_nama}}</w:t>
             </w:r>
           </w:p>
         </w:tc>
@@ -402,104 +1147,8 @@
             <w:pPr>
               <w:jc w:val="center"/>
             </w:pPr>
-            <w:r/>
             <w:r>
-              <w:rPr>
-                <w:sz w:val="18"/>
-              </w:rPr>
-              <w:t>[tanda tangan dan cap (jika salinan asli ini untuk proyek/satuan kerja Pejabat Penandatangan Kontrak maka rekatkan meterai Rp10.000,-)]</w:t>
-            </w:r>
-          </w:p>
-        </w:tc>
-      </w:tr>
-      <w:tr>
-        <w:tc>
-          <w:tcPr>
-            <w:tcW w:type="dxa" w:w="4844"/>
-          </w:tcPr>
-          <w:p>
-            <w:r/>
-          </w:p>
-        </w:tc>
-        <w:tc>
-          <w:tcPr>
-            <w:tcW w:type="dxa" w:w="4844"/>
-          </w:tcPr>
-          <w:p>
-            <w:r/>
-          </w:p>
-        </w:tc>
-      </w:tr>
-      <w:tr>
-        <w:tc>
-          <w:tcPr>
-            <w:tcW w:type="dxa" w:w="4844"/>
-          </w:tcPr>
-          <w:p>
-            <w:r/>
-          </w:p>
-        </w:tc>
-        <w:tc>
-          <w:tcPr>
-            <w:tcW w:type="dxa" w:w="4844"/>
-          </w:tcPr>
-          <w:p>
-            <w:r/>
-          </w:p>
-        </w:tc>
-      </w:tr>
-      <w:tr>
-        <w:tc>
-          <w:tcPr>
-            <w:tcW w:type="dxa" w:w="4844"/>
-          </w:tcPr>
-          <w:p>
-            <w:r/>
-          </w:p>
-        </w:tc>
-        <w:tc>
-          <w:tcPr>
-            <w:tcW w:type="dxa" w:w="4844"/>
-          </w:tcPr>
-          <w:p>
-            <w:r/>
-          </w:p>
-        </w:tc>
-      </w:tr>
-      <w:tr>
-        <w:tc>
-          <w:tcPr>
-            <w:tcW w:type="dxa" w:w="4844"/>
-          </w:tcPr>
-          <w:p>
-            <w:pPr>
-              <w:jc w:val="center"/>
-            </w:pPr>
-            <w:r/>
-            <w:r>
-              <w:rPr>
-                <w:b/>
-                <w:u w:val="single"/>
-              </w:rPr>
-              <w:t>{{ppk_nama}}</w:t>
-            </w:r>
-          </w:p>
-        </w:tc>
-        <w:tc>
-          <w:tcPr>
-            <w:tcW w:type="dxa" w:w="4844"/>
-          </w:tcPr>
-          <w:p>
-            <w:pPr>
-              <w:jc w:val="center"/>
-            </w:pPr>
-            <w:r/>
-            <w:r>
-              <w:rPr>
-                <w:b/>
-                <w:u w:val="single"/>
-              </w:rPr>
-              <w:t>{{direktur_nama}}</w:t>
+              <w:t>Pejabat Pembuat Komitmen</w:t>
             </w:r>
           </w:p>
         </w:tc>
@@ -513,9 +1162,52 @@
             <w:pPr>
               <w:jc w:val="center"/>
             </w:pPr>
-            <w:r/>
+          </w:p>
+        </w:tc>
+        <w:tc>
+          <w:tcPr>
+            <w:tcW w:type="dxa" w:w="4844"/>
+          </w:tcPr>
+          <w:p>
+            <w:pPr>
+              <w:jc w:val="center"/>
+            </w:pPr>
+          </w:p>
+        </w:tc>
+      </w:tr>
+      <w:tr>
+        <w:tc>
+          <w:tcPr>
+            <w:tcW w:type="dxa" w:w="4844"/>
+          </w:tcPr>
+          <w:p>
+            <w:pPr>
+              <w:jc w:val="center"/>
+            </w:pPr>
+          </w:p>
+        </w:tc>
+        <w:tc>
+          <w:tcPr>
+            <w:tcW w:type="dxa" w:w="4844"/>
+          </w:tcPr>
+          <w:p>
+            <w:pPr>
+              <w:jc w:val="center"/>
+            </w:pPr>
+          </w:p>
+        </w:tc>
+      </w:tr>
+      <w:tr>
+        <w:tc>
+          <w:tcPr>
+            <w:tcW w:type="dxa" w:w="4844"/>
+          </w:tcPr>
+          <w:p>
+            <w:pPr>
+              <w:jc w:val="center"/>
+            </w:pPr>
             <w:r>
-              <w:t>{{ppk_jabatan}}</w:t>
+              <w:t>{{direktur_nama}}</w:t>
             </w:r>
           </w:p>
         </w:tc>
@@ -527,978 +1219,41 @@
             <w:pPr>
               <w:jc w:val="center"/>
             </w:pPr>
-            <w:r/>
             <w:r>
-              <w:t>{{direktur_jabatan}}</w:t>
+              <w:t>{{ppk_nama}}</w:t>
+            </w:r>
+          </w:p>
+        </w:tc>
+      </w:tr>
+      <w:tr>
+        <w:tc>
+          <w:tcPr>
+            <w:tcW w:type="dxa" w:w="4844"/>
+          </w:tcPr>
+          <w:p>
+            <w:pPr>
+              <w:jc w:val="center"/>
+            </w:pPr>
+            <w:r>
+              <w:t>Direktur</w:t>
+            </w:r>
+          </w:p>
+        </w:tc>
+        <w:tc>
+          <w:tcPr>
+            <w:tcW w:type="dxa" w:w="4844"/>
+          </w:tcPr>
+          <w:p>
+            <w:pPr>
+              <w:jc w:val="center"/>
+            </w:pPr>
+            <w:r>
+              <w:t>NIP. {{ppk_nip}}</w:t>
             </w:r>
           </w:p>
         </w:tc>
       </w:tr>
     </w:tbl>
-    <w:p>
-      <w:r>
-        <w:br w:type="page"/>
-      </w:r>
-    </w:p>
-    <w:p>
-      <w:pPr>
-        <w:jc w:val="center"/>
-      </w:pPr>
-      <w:r>
-        <w:rPr>
-          <w:b/>
-          <w:sz w:val="28"/>
-        </w:rPr>
-        <w:t>SYARAT UMUM</w:t>
-      </w:r>
-    </w:p>
-    <w:p>
-      <w:pPr>
-        <w:jc w:val="center"/>
-      </w:pPr>
-      <w:r>
-        <w:rPr>
-          <w:b/>
-          <w:sz w:val="28"/>
-        </w:rPr>
-        <w:t>SURAT PERINTAH KERJA (SPK)</w:t>
-      </w:r>
-    </w:p>
-    <w:p/>
-    <w:p>
-      <w:r>
-        <w:rPr>
-          <w:b/>
-        </w:rPr>
-        <w:t>1.</w:t>
-        <w:tab/>
-        <w:t>LINGKUP PEKERJAAN</w:t>
-      </w:r>
-    </w:p>
-    <w:p>
-      <w:r>
-        <w:t>Penyedia yang ditunjuk berkewajiban untuk menyelesaikan pekerjaan dalam jangka waktu yang ditentukan sesuai dengan volume, spesifikasi teknis dan harga yang tercantum dalam SPK.</w:t>
-      </w:r>
-    </w:p>
-    <w:p/>
-    <w:p>
-      <w:r>
-        <w:rPr>
-          <w:b/>
-        </w:rPr>
-        <w:t>2.</w:t>
-        <w:tab/>
-        <w:t>HUKUM YANG BERLAKU</w:t>
-      </w:r>
-    </w:p>
-    <w:p>
-      <w:r>
-        <w:t>Keabsahan, interpretasi, dan pelaksanaan SPK ini didasarkan kepada hukum Republik Indonesia.</w:t>
-      </w:r>
-    </w:p>
-    <w:p/>
-    <w:p>
-      <w:r>
-        <w:rPr>
-          <w:b/>
-        </w:rPr>
-        <w:t>3.</w:t>
-        <w:tab/>
-        <w:t>HARGA SPK</w:t>
-      </w:r>
-    </w:p>
-    <w:p>
-      <w:r>
-        <w:t>a.</w:t>
-        <w:tab/>
-        <w:t>Pejabat Penandatangan Kontrak membayar kepada penyedia sebesar harga SPK.</w:t>
-      </w:r>
-    </w:p>
-    <w:p>
-      <w:r>
-        <w:t>b.</w:t>
-        <w:tab/>
-        <w:t>Harga SPK telah memperhitungkan keuntungan, beban pajak dan biaya overhead serta biaya asuransi (apabila dipersyaratkan).</w:t>
-      </w:r>
-    </w:p>
-    <w:p>
-      <w:r>
-        <w:t>c.</w:t>
-        <w:tab/>
-        <w:t>Rincian harga SPK sesuai dengan rincian yang tercantum dalam daftar kuantitas dan harga.</w:t>
-      </w:r>
-    </w:p>
-    <w:p/>
-    <w:p>
-      <w:r>
-        <w:rPr>
-          <w:b/>
-        </w:rPr>
-        <w:t>4.</w:t>
-        <w:tab/>
-        <w:t>HAK KEPEMILIKAN</w:t>
-      </w:r>
-    </w:p>
-    <w:p>
-      <w:r>
-        <w:t>a.</w:t>
-        <w:tab/>
-        <w:t>Pejabat Penandatangan Kontrak berhak atas kepemilikan semua barang/bahan yang terkait langsung atau disediakan sehubungan dengan jasa yang diberikan oleh penyedia kepada Pejabat Penandatangan Kontrak. Jika diminta oleh Pejabat Penandatangan Kontrak maka penyedia berkewajiban untuk membantu secara optimal pengalihan hak kepemilikan tersebut kepada Pejabat Penandatangan Kontrak sesuai dengan hukum yang berlaku.</w:t>
-      </w:r>
-    </w:p>
-    <w:p>
-      <w:r>
-        <w:t>b.</w:t>
-        <w:tab/>
-        <w:t>Hak kepemilikan atas peralatan dan barang/bahan yang disediakan oleh Pejabat Penandatangan Kontrak tetap pada Pejabat Penandatangan Kontrak, dan semua peralatan tersebut harus dikembalikan kepada Pejabat Penandatangan Kontrak pada saat SPK berakhir atau jika tidak diperlukan lagi oleh penyedia. Semua peralatan tersebut harus dikembalikan dalam kondisi yang sama pada saat diberikan kepada penyedia dengan pengecualian keausan akibat pemakaian yang wajar.</w:t>
-      </w:r>
-    </w:p>
-    <w:p/>
-    <w:p>
-      <w:r>
-        <w:rPr>
-          <w:b/>
-        </w:rPr>
-        <w:t>5.</w:t>
-        <w:tab/>
-        <w:t>CACAT MUTU</w:t>
-      </w:r>
-    </w:p>
-    <w:p>
-      <w:r>
-        <w:t>Pejabat Penandatangan Kontrak akan memeriksa setiap hasil pekerjaan penyedia dan memberitahukan secara tertulis penyedia atas setiap cacat mutu yang ditemukan. Pejabat Penandatangan Kontrak dapat memerintahkan penyedia untuk menguji pekerjaan yang dianggap oleh Pejabat Penandatangan Kontrak mengandung cacat mutu. Penyedia bertanggung jawab atas cacat mutu selama masa garansi.</w:t>
-      </w:r>
-    </w:p>
-    <w:p/>
-    <w:p>
-      <w:r>
-        <w:rPr>
-          <w:b/>
-        </w:rPr>
-        <w:t>6.</w:t>
-        <w:tab/>
-        <w:t>PERPAJAKAN</w:t>
-      </w:r>
-    </w:p>
-    <w:p>
-      <w:r>
-        <w:t>Penyedia berkewajiban untuk membayar semua pajak, bea, retribusi, dan pungutan lain yang sah yang dibebankan oleh hukum yang berlaku atas pelaksanaan SPK. Semua pengeluaran perpajakan ini dianggap telah termasuk dalam harga SPK.</w:t>
-      </w:r>
-    </w:p>
-    <w:p/>
-    <w:p>
-      <w:r>
-        <w:rPr>
-          <w:b/>
-        </w:rPr>
-        <w:t>7.</w:t>
-        <w:tab/>
-        <w:t>PENGALIHAN DAN/ATAU SUBKONTRAK</w:t>
-      </w:r>
-    </w:p>
-    <w:p>
-      <w:r>
-        <w:t>Penyedia dilarang untuk mengalihkan dan/atau mensubkontrakkan sebagian atau seluruh pekerjaan. Pengalihan seluruh pekerjaan hanya diperbolehkan dalam hal pergantian nama penyedia, baik sebagai akibat peleburan (merger) atau akibat lainnya.</w:t>
-      </w:r>
-    </w:p>
-    <w:p/>
-    <w:p>
-      <w:r>
-        <w:rPr>
-          <w:b/>
-        </w:rPr>
-        <w:t>8.</w:t>
-        <w:tab/>
-        <w:t>JADWAL</w:t>
-      </w:r>
-    </w:p>
-    <w:p>
-      <w:r>
-        <w:t>a.</w:t>
-        <w:tab/>
-        <w:t>SPK ini berlaku efektif pada tanggal penandatanganan oleh para pihak atau pada tanggal yang ditetapkan dalam Surat Perintah Mulai Kerja.</w:t>
-      </w:r>
-    </w:p>
-    <w:p>
-      <w:r>
-        <w:t>b.</w:t>
-        <w:tab/>
-        <w:t>Waktu pelaksanaan SPK adalah sejak tanggal mulai kerja yang tercantum dalam Surat Perintah Mulai Kerja.</w:t>
-      </w:r>
-    </w:p>
-    <w:p>
-      <w:r>
-        <w:t>c.</w:t>
-        <w:tab/>
-        <w:t>Penyedia harus menyelesaikan pekerjaan sesuai jadwal yang ditentukan.</w:t>
-      </w:r>
-    </w:p>
-    <w:p>
-      <w:r>
-        <w:t>d.</w:t>
-        <w:tab/>
-        <w:t>Apabila penyedia tidak dapat menyelesaikan pekerjaan sesuai jadwal karena keadaan diluar pengendaliannya dan penyedia telah melaporkan kejadian tersebut kepada Pejabat Penandatangan Kontrak, maka Pejabat Penandatangan Kontrak dapat melakukan penjadwalan kembali pelaksanaan tugas penyedia dengan adendum SPK.</w:t>
-      </w:r>
-    </w:p>
-    <w:p/>
-    <w:p>
-      <w:r>
-        <w:rPr>
-          <w:b/>
-        </w:rPr>
-        <w:t>9.</w:t>
-        <w:tab/>
-        <w:t>ASURANSI</w:t>
-      </w:r>
-    </w:p>
-    <w:p>
-      <w:r>
-        <w:t>a.</w:t>
-        <w:tab/>
-        <w:t>Apabila dipersyaratkan, penyedia wajib menyediakan asuransi sejak Surat Perintah Mulai Kerja sampai dengan tanggal selesainya pemeliharaan untuk:</w:t>
-      </w:r>
-    </w:p>
-    <w:p>
-      <w:r>
-        <w:tab/>
-        <w:t>1)</w:t>
-        <w:tab/>
-        <w:t>semua barang dan peralatan yang mempunyai risiko tinggi terjadinya kecelakaan, pelaksanaan pekerjaan, serta pekerja untuk pelaksanaan pekerjaan, atas segala risiko terhadap kecelakaan, kerusakan, kehilangan, serta risiko lain yang tidak dapat diduga;</w:t>
-      </w:r>
-    </w:p>
-    <w:p>
-      <w:r>
-        <w:tab/>
-        <w:t>2)</w:t>
-        <w:tab/>
-        <w:t>pihak ketiga sebagai akibat kecelakaan di tempat kerjanya; dan</w:t>
-      </w:r>
-    </w:p>
-    <w:p>
-      <w:r>
-        <w:t>b.</w:t>
-        <w:tab/>
-        <w:t>Besarnya asuransi sudah diperhitungkan dalam penawaran dan termasuk dalam harga SPK.</w:t>
-      </w:r>
-    </w:p>
-    <w:p/>
-    <w:p>
-      <w:r>
-        <w:rPr>
-          <w:b/>
-        </w:rPr>
-        <w:t>10.</w:t>
-        <w:tab/>
-        <w:t>PENANGGUNGAN DAN RISIKO</w:t>
-      </w:r>
-    </w:p>
-    <w:p>
-      <w:r>
-        <w:t>a.</w:t>
-        <w:tab/>
-        <w:t>Penyedia berkewajiban untuk melindungi, membebaskan, dan menanggung tanpa batas Pejabat Penandatangan Kontrak beserta instansinya terhadap semua bentuk tuntutan, tanggung jawab, kewajiban, kehilangan, kerugian, denda, gugatan atau tuntutan hukum, proses pemeriksaan hukum, dan biaya yang dikenakan terhadap Pejabat Penandatangan Kontrak beserta instansinya sehubungan dengan klaim yang timbul dari hal-hal berikut terhitung sejak tanggal mulai kerja sampai dengan tanggal penandatanganan berita acara penyerahan akhir.</w:t>
-      </w:r>
-    </w:p>
-    <w:p>
-      <w:r>
-        <w:t>b.</w:t>
-        <w:tab/>
-        <w:t>Terhitung sejak tanggal mulai kerja sampai dengan tanggal penandatanganan berita acara serah terima, semua risiko kehilangan atau kerusakan hasil pekerjaan ini merupakan risiko penyedia, kecuali kerugian atau kerusakan tersebut diakibatkan oleh kesalahan atau kelalaian Pejabat Penandatangan Kontrak.</w:t>
-      </w:r>
-    </w:p>
-    <w:p>
-      <w:r>
-        <w:t>c.</w:t>
-        <w:tab/>
-        <w:t>Pertanggungan asuransi yang dimiliki oleh penyedia tidak membatasi kewajiban penanggungan dalam syarat ini.</w:t>
-      </w:r>
-    </w:p>
-    <w:p>
-      <w:r>
-        <w:t>d.</w:t>
-        <w:tab/>
-        <w:t>Kehilangan atau kerusakan terhadap hasil pekerjaan sejak tanggal mulai kerja sampai batas akhir garansi, harus diperbaiki, diganti atau dilengkapi oleh penyedia atas tanggungannya sendiri jika kehilangan atau kerusakan tersebut terjadi akibat tindakan atau kelalaian penyedia.</w:t>
-      </w:r>
-    </w:p>
-    <w:p/>
-    <w:p>
-      <w:r>
-        <w:rPr>
-          <w:b/>
-        </w:rPr>
-        <w:t>11.</w:t>
-        <w:tab/>
-        <w:t>PENGAWASAN DAN PEMERIKSAAN</w:t>
-      </w:r>
-    </w:p>
-    <w:p>
-      <w:r>
-        <w:t>Pejabat Penandatangan Kontrak berwenang melakukan pengawasan dan pemeriksaan terhadap pelaksanaan pekerjaan yang dilaksanakan oleh penyedia. Pejabat Penandatangan Kontrak dapat memerintahkan kepada pihak lain untuk melakukan pengawasan dan pemeriksaan atas semua pelaksanaan pekerjaan yang dilaksanakan oleh penyedia.</w:t>
-      </w:r>
-    </w:p>
-    <w:p/>
-    <w:p>
-      <w:r>
-        <w:rPr>
-          <w:b/>
-        </w:rPr>
-        <w:t>12.</w:t>
-        <w:tab/>
-        <w:t>PENGUJIAN</w:t>
-      </w:r>
-    </w:p>
-    <w:p>
-      <w:r>
-        <w:t>Jika Pejabat Penandatangan Kontrak atau Pengawas Pekerjaan memerintahkan penyedia untuk melakukan pengujian Cacat Mutu yang tidak tercantum dalam Spesifikasi Teknis dan Gambar, dan hasil uji coba menunjukkan adanya Cacat Mutu maka penyedia berkewajiban untuk menanggung biaya pengujian tersebut. Jika tidak ditemukan adanya Cacat Mutu maka uji coba tersebut dianggap sebagai Peristiwa Kompensasi.</w:t>
-      </w:r>
-    </w:p>
-    <w:p/>
-    <w:p>
-      <w:r>
-        <w:rPr>
-          <w:b/>
-        </w:rPr>
-        <w:t>13.</w:t>
-        <w:tab/>
-        <w:t>LAPORAN HASIL PEKERJAAN</w:t>
-      </w:r>
-    </w:p>
-    <w:p>
-      <w:r>
-        <w:t>a.</w:t>
-        <w:tab/>
-        <w:t>Pemeriksaan pekerjaan dilakukan selama pelaksanaan Kontrak terhadap kemajuan pekerjaan dalam rangka pengawasan kualitas dan waktu pelaksanaan pekerjaan. Hasil pemeriksaan pekerjaan dituangkan dalam laporan kemajuan hasil pekerjaan.</w:t>
-      </w:r>
-    </w:p>
-    <w:p>
-      <w:r>
-        <w:t>b.</w:t>
-        <w:tab/>
-        <w:t>Untuk merekam pelaksanaan pekerjaan, Pejabat Penandatangan Kontrak dapat menugaskan Pengawas Pekerjaan dan/atau tim teknis membuat foto-foto dokumentasi pelaksanaan pekerjaan di lokasi pekerjaan.</w:t>
-      </w:r>
-    </w:p>
-    <w:p/>
-    <w:p>
-      <w:r>
-        <w:rPr>
-          <w:b/>
-        </w:rPr>
-        <w:t>14.</w:t>
-        <w:tab/>
-        <w:t>WAKTU PENYELESAIAN PEKERJAAN</w:t>
-      </w:r>
-    </w:p>
-    <w:p>
-      <w:r>
-        <w:t>a.</w:t>
-        <w:tab/>
-        <w:t>Kecuali SPK diputuskan lebih awal, penyedia berkewajiban untuk memulai pelaksanaan pekerjaan pada tanggal mulai kerja, dan melaksanakan pekerjaan sesuai dengan program mutu, serta menyelesaikan pekerjaan selambat-lambatnya pada tanggal penyelesaian yang ditetapkan dalam Surat Perintah Mulai Kerja.</w:t>
-      </w:r>
-    </w:p>
-    <w:p>
-      <w:r>
-        <w:t>b.</w:t>
-        <w:tab/>
-        <w:t>Jika pekerjaan tidak selesai pada tanggal penyelesaian disebabkan karena kesalahan atau kelalaian penyedia maka penyedia dikenakan sanksi berupa denda keterlambatan.</w:t>
-      </w:r>
-    </w:p>
-    <w:p>
-      <w:r>
-        <w:t>c.</w:t>
-        <w:tab/>
-        <w:t>Jika keterlambatan tersebut disebabkan oleh Peristiwa Kompensasi maka Pejabat Penandatangan Kontrak memberikan tambahan perpanjangan waktu penyelesaian pekerjaan.</w:t>
-      </w:r>
-    </w:p>
-    <w:p>
-      <w:r>
-        <w:t>d.</w:t>
-        <w:tab/>
-        <w:t>Tanggal penyelesaian yang dimaksud dalam ketentuan ini adalah tanggal penyelesaian semua pekerjaan.</w:t>
-      </w:r>
-    </w:p>
-    <w:p/>
-    <w:p>
-      <w:r>
-        <w:rPr>
-          <w:b/>
-        </w:rPr>
-        <w:t>15.</w:t>
-        <w:tab/>
-        <w:t>SERAH TERIMA PEKERJAAN</w:t>
-      </w:r>
-    </w:p>
-    <w:p>
-      <w:r>
-        <w:t>a.</w:t>
-        <w:tab/>
-        <w:t>Setelah pekerjaan selesai 100% (seratus persen), penyedia mengajukan permintaan secara tertulis kepada Pejabat Penandatangan Kontrak untuk penyerahan pekerjaan.</w:t>
-      </w:r>
-    </w:p>
-    <w:p>
-      <w:r>
-        <w:t>b.</w:t>
-        <w:tab/>
-        <w:t>Sebelum dilakukan serah terima, Pejabat Penandatangan Kontrak melakukan pemeriksaan terhadap hasil pekerjaan.</w:t>
-      </w:r>
-    </w:p>
-    <w:p>
-      <w:r>
-        <w:t>c.</w:t>
-        <w:tab/>
-        <w:t>Pejabat Penandatangan Kontrak dalam melakukan pemeriksaan hasil pekerjaan dapat dibantu oleh pengawas pekerjaan dan/atau tim teknis.</w:t>
-      </w:r>
-    </w:p>
-    <w:p>
-      <w:r>
-        <w:t>d.</w:t>
-        <w:tab/>
-        <w:t>Apabila terdapat kekurangan-kekurangan dan/atau cacat hasil pekerjaan, penyedia wajib memperbaiki/menyelesaikannya, atas perintah Pejabat Penandatangan Kontrak.</w:t>
-      </w:r>
-    </w:p>
-    <w:p>
-      <w:r>
-        <w:t>e.</w:t>
-        <w:tab/>
-        <w:t>Pejabat Penandatangan Kontrak menerima hasil pekerjaan setelah seluruh hasil pekerjaan dilaksanakan sesuai dengan ketentuan SPK.</w:t>
-      </w:r>
-    </w:p>
-    <w:p>
-      <w:r>
-        <w:t>f.</w:t>
-        <w:tab/>
-        <w:t>Pembayaran dilakukan sebesar 100% (seratus persen) dari harga SPK dan penyedia harus menyerahkan Sertifikat Garansi.</w:t>
-      </w:r>
-    </w:p>
-    <w:p/>
-    <w:p>
-      <w:r>
-        <w:rPr>
-          <w:b/>
-        </w:rPr>
-        <w:t>16.</w:t>
-        <w:tab/>
-        <w:t>JAMINAN BEBAS CACAT MUTU/GARANSI</w:t>
-      </w:r>
-    </w:p>
-    <w:p>
-      <w:r>
-        <w:t>a.</w:t>
-        <w:tab/>
-        <w:t>Penyedia dengan jaminan pabrikan dari produsen pabrikan (jika ada) berkewajiban untuk menjamin bahwa selama penggunaan secara wajar, Barang tidak mengandung cacat mutu yang disebabkan oleh tindakan atau kelalaian Penyedia, atau cacat mutu akibat desain, bahan, dan cara kerja.</w:t>
-      </w:r>
-    </w:p>
-    <w:p>
-      <w:r>
-        <w:t>b.</w:t>
-        <w:tab/>
-        <w:t>Jaminan bebas cacat mutu ini berlaku selama masa garansi berlaku.</w:t>
-      </w:r>
-    </w:p>
-    <w:p>
-      <w:r>
-        <w:t>c.</w:t>
-        <w:tab/>
-        <w:t>Pejabat Penandatangan Kontrak akan menyampaikan pemberitahuan cacat mutu kepada Penyedia segera setelah ditemukan cacat mutu tersebut selama masa garansi berlaku.</w:t>
-      </w:r>
-    </w:p>
-    <w:p>
-      <w:r>
-        <w:t>d.</w:t>
-        <w:tab/>
-        <w:t>Terhadap pemberitahuan cacat mutu oleh Pejabat Penandatangan Kontrak, Penyedia berkewajiban untuk memperbaiki, mengganti, dan/atau melengkapi Barang dalam jangka waktu sesuai dengan syarat dan ketentuan dalam Sertifikat Garansi.</w:t>
-      </w:r>
-    </w:p>
-    <w:p>
-      <w:r>
-        <w:t>e.</w:t>
-        <w:tab/>
-        <w:t>Jika Penyedia tidak memperbaiki, mengganti, atau melengkapi Barang akibat cacat mutu dalam jangka waktu sesuai dengan syarat dan ketentuan dalam Sertifikat Garansi, Pejabat Penandatangan Kontrak akan menghitung biaya perbaikan yang diperlukan, dan Pejabat Penandatangan Kontrak secara langsung atau melalui pihak ketiga yang ditunjuk oleh Pejabat Penandatangan Kontrak akan melakukan perbaikan tersebut. Penyedia berkewajiban untuk membayar biaya perbaikan atau penggantian tersebut sesuai dengan klaim yang diajukan secara tertulis oleh Pejabat Penandatangan Kontrak.</w:t>
-      </w:r>
-    </w:p>
-    <w:p>
-      <w:r>
-        <w:t>f.</w:t>
-        <w:tab/>
-        <w:t>Selain kewajiban penggantian biaya, Penyedia yang lalai memperbaiki cacat mutu dikenakan Sanksi Daftar Hitam.</w:t>
-      </w:r>
-    </w:p>
-    <w:p/>
-    <w:p>
-      <w:r>
-        <w:rPr>
-          <w:b/>
-        </w:rPr>
-        <w:t>17.</w:t>
-        <w:tab/>
-        <w:t>PERUBAHAN SPK</w:t>
-      </w:r>
-    </w:p>
-    <w:p>
-      <w:r>
-        <w:t>a.</w:t>
-        <w:tab/>
-        <w:t>SPK hanya dapat diubah melalui adendum SPK.</w:t>
-      </w:r>
-    </w:p>
-    <w:p>
-      <w:r>
-        <w:t>b.</w:t>
-        <w:tab/>
-        <w:t>Perubahan SPK dapat dilaksanakan dalam hal terdapat perbedaan antara kondisi lapangan pada saat pelaksanaan dengan SPK dan disetujui oleh para pihak, meliputi:</w:t>
-      </w:r>
-    </w:p>
-    <w:p>
-      <w:r>
-        <w:tab/>
-        <w:t>1)</w:t>
-        <w:tab/>
-        <w:t>menambah atau mengurangi volume yang tercantum dalam SPK;</w:t>
-      </w:r>
-    </w:p>
-    <w:p>
-      <w:r>
-        <w:tab/>
-        <w:t>2)</w:t>
-        <w:tab/>
-        <w:t>menambah dan/atau mengurangi jenis kegiatan;</w:t>
-      </w:r>
-    </w:p>
-    <w:p>
-      <w:r>
-        <w:tab/>
-        <w:t>3)</w:t>
-        <w:tab/>
-        <w:t>mengubah spesifikasi teknis sesuai dengan kondisi lapangan; dan/atau</w:t>
-      </w:r>
-    </w:p>
-    <w:p>
-      <w:r>
-        <w:tab/>
-        <w:t>4)</w:t>
-        <w:tab/>
-        <w:t>mengubah jadwal pelaksanaan pekerjaan.</w:t>
-      </w:r>
-    </w:p>
-    <w:p>
-      <w:r>
-        <w:t>c.</w:t>
-        <w:tab/>
-        <w:t>Untuk kepentingan perubahan SPK, Pejabat Penandatangan Kontrak dapat dibantu Pejabat Peneliti Pelaksanaan Kontrak.</w:t>
-      </w:r>
-    </w:p>
-    <w:p/>
-    <w:p>
-      <w:r>
-        <w:rPr>
-          <w:b/>
-        </w:rPr>
-        <w:t>18.</w:t>
-        <w:tab/>
-        <w:t>PERISTIWA KOMPENSASI</w:t>
-      </w:r>
-    </w:p>
-    <w:p>
-      <w:r>
-        <w:t>a.</w:t>
-        <w:tab/>
-        <w:t>Peristiwa Kompensasi dapat diberikan kepada penyedia dalam hal sebagai berikut:</w:t>
-      </w:r>
-    </w:p>
-    <w:p>
-      <w:r>
-        <w:tab/>
-        <w:t>1)</w:t>
-        <w:tab/>
-        <w:t>Pejabat Penandatangan Kontrak mengubah jadwal yang dapat mempengaruhi pelaksanaan pekerjaan;</w:t>
-      </w:r>
-    </w:p>
-    <w:p>
-      <w:r>
-        <w:tab/>
-        <w:t>2)</w:t>
-        <w:tab/>
-        <w:t>keterlambatan pembayaran kepada penyedia;</w:t>
-      </w:r>
-    </w:p>
-    <w:p>
-      <w:r>
-        <w:tab/>
-        <w:t>3)</w:t>
-        <w:tab/>
-        <w:t>Pejabat Penandatangan Kontrak tidak memberikan gambar-gambar, spesifikasi dan/atau instruksi sesuai jadwal yang dibutuhkan;</w:t>
-      </w:r>
-    </w:p>
-    <w:p>
-      <w:r>
-        <w:tab/>
-        <w:t>4)</w:t>
-        <w:tab/>
-        <w:t>penyedia belum bisa masuk ke lokasi sesuai jadwal;</w:t>
-      </w:r>
-    </w:p>
-    <w:p>
-      <w:r>
-        <w:tab/>
-        <w:t>5)</w:t>
-        <w:tab/>
-        <w:t>Pejabat Penandatangan Kontrak menginstruksikan kepada pihak penyedia untuk melakukan pengujian tambahan yang setelah dilaksanakan pengujian ternyata tidak ditemukan kerusakan/kegagalan/penyimpangan;</w:t>
-      </w:r>
-    </w:p>
-    <w:p>
-      <w:r>
-        <w:tab/>
-        <w:t>6)</w:t>
-        <w:tab/>
-        <w:t>Pejabat Penandatangan Kontrak memerintahkan penundaan pelaksanaan pekerjaan;</w:t>
-      </w:r>
-    </w:p>
-    <w:p>
-      <w:r>
-        <w:tab/>
-        <w:t>7)</w:t>
-        <w:tab/>
-        <w:t>Pejabat Penandatangan Kontrak memerintahkan untuk mengatasi kondisi tertentu yang tidak dapat diduga sebelumnya dan disebabkan oleh Pejabat Penandatangan Kontrak;</w:t>
-      </w:r>
-    </w:p>
-    <w:p>
-      <w:r>
-        <w:tab/>
-        <w:t>8)</w:t>
-        <w:tab/>
-        <w:t>ketentuan lain dalam SPK.</w:t>
-      </w:r>
-    </w:p>
-    <w:p>
-      <w:r>
-        <w:t>b.</w:t>
-        <w:tab/>
-        <w:t>Jika Peristiwa Kompensasi mengakibatkan pengeluaran tambahan dan/atau keterlambatan penyelesaian pekerjaan maka Pejabat Penandatangan Kontrak berkewajiban untuk membayar ganti rugi dan/atau memberikan perpanjangan waktu penyelesaian pekerjaan.</w:t>
-      </w:r>
-    </w:p>
-    <w:p>
-      <w:r>
-        <w:t>c.</w:t>
-        <w:tab/>
-        <w:t>Ganti rugi hanya dapat dibayarkan jika berdasarkan data penunjang dan perhitungan kompensasi yang diajukan oleh penyedia kepada Pejabat Penandatangan Kontrak, dapat dibuktikan kerugian nyata akibat Peristiwa Kompensasi.</w:t>
-      </w:r>
-    </w:p>
-    <w:p>
-      <w:r>
-        <w:t>d.</w:t>
-        <w:tab/>
-        <w:t>Perpanjangan waktu penyelesaian pekerjaan hanya dapat diberikan jika berdasarkan data penunjang dan perhitungan kompensasi yang diajukan oleh penyedia kepada Pejabat Penandatangan Kontrak, dapat dibuktikan perlunya tambahan waktu akibat Peristiwa Kompensasi.</w:t>
-      </w:r>
-    </w:p>
-    <w:p>
-      <w:r>
-        <w:t>e.</w:t>
-        <w:tab/>
-        <w:t>Penyedia tidak berhak atas ganti rugi dan/atau perpanjangan waktu penyelesaian pekerjaan jika penyedia gagal atau lalai untuk memberikan peringatan dini dalam mengantisipasi atau mengatasi dampak Peristiwa Kompensasi.</w:t>
-      </w:r>
-    </w:p>
-    <w:p/>
-    <w:p>
-      <w:r>
-        <w:rPr>
-          <w:b/>
-        </w:rPr>
-        <w:t>19.</w:t>
-        <w:tab/>
-        <w:t>PERPANJANGAN WAKTU</w:t>
-      </w:r>
-    </w:p>
-    <w:p>
-      <w:r>
-        <w:t>a.</w:t>
-        <w:tab/>
-        <w:t>Jika terjadi Peristiwa Kompensasi sehingga penyelesaian pekerjaan akan melampaui tanggal penyelesaian maka penyedia berhak untuk meminta perpanjangan tanggal penyelesaian berdasarkan data penunjang. Pejabat Penandatangan Kontrak berdasarkan pertimbangan Pengawas Pekerjaan memperpanjang tanggal penyelesaian pekerjaan secara tertulis. Perpanjangan tanggal penyelesaian harus dilakukan melalui adendum SPK.</w:t>
-      </w:r>
-    </w:p>
-    <w:p>
-      <w:r>
-        <w:t>b.</w:t>
-        <w:tab/>
-        <w:t>Pejabat Penandatangan Kontrak dapat menyetujui perpanjangan waktu pelaksanaan setelah melakukan penelitian terhadap usulan tertulis yang diajukan oleh penyedia.</w:t>
-      </w:r>
-    </w:p>
-    <w:p/>
-    <w:p>
-      <w:r>
-        <w:rPr>
-          <w:b/>
-        </w:rPr>
-        <w:t>20.</w:t>
-        <w:tab/>
-        <w:t>PENGHENTIAN DAN PEMUTUSAN SPK</w:t>
-      </w:r>
-    </w:p>
-    <w:p>
-      <w:r>
-        <w:t>a.</w:t>
-        <w:tab/>
-        <w:t>Penghentian SPK dapat dilakukan karena terjadi Keadaan Kahar.</w:t>
-      </w:r>
-    </w:p>
-    <w:p>
-      <w:r>
-        <w:t>b.</w:t>
-        <w:tab/>
-        <w:t>Dalam hal SPK dihentikan, Pejabat Penandatangan Kontrak wajib membayar kepada penyedia sesuai dengan prestasi pekerjaan yang telah dicapai.</w:t>
-      </w:r>
-    </w:p>
-    <w:p>
-      <w:r>
-        <w:t>c.</w:t>
-        <w:tab/>
-        <w:t>Pemutusan SPK dapat dilakukan oleh pihak Pejabat Penandatangan Kontrak atau pihak penyedia.</w:t>
-      </w:r>
-    </w:p>
-    <w:p>
-      <w:r>
-        <w:t>d.</w:t>
-        <w:tab/>
-        <w:t>Menyimpang dari Pasal 1266 dan 1267 Kitab Undang-Undang Hukum Perdata, pemutusan SPK melalui pemberitahuan tertulis dapat dilakukan apabila:</w:t>
-      </w:r>
-    </w:p>
-    <w:p>
-      <w:r>
-        <w:tab/>
-        <w:t>1)</w:t>
-        <w:tab/>
-        <w:t>penyedia terbukti melakukan KKN, kecurangan dan/atau pemalsuan dalam proses Pengadaan yang diputuskan oleh instansi yang berwenang;</w:t>
-      </w:r>
-    </w:p>
-    <w:p>
-      <w:r>
-        <w:tab/>
-        <w:t>2)</w:t>
-        <w:tab/>
-        <w:t>pengaduan tentang penyimpangan prosedur, dugaan KKN dan/atau pelanggaran persaingan sehat dalam pelaksanaan pengadaan dinyatakan benar oleh instansi yang berwenang;</w:t>
-      </w:r>
-    </w:p>
-    <w:p>
-      <w:r>
-        <w:tab/>
-        <w:t>3)</w:t>
-        <w:tab/>
-        <w:t>penyedia lalai/cidera janji dalam melaksanakan kewajibannya dan tidak memperbaiki kelalaiannya dalam jangka waktu yang telah ditetapkan;</w:t>
-      </w:r>
-    </w:p>
-    <w:p>
-      <w:r>
-        <w:tab/>
-        <w:t>4)</w:t>
-        <w:tab/>
-        <w:t>penyedia tanpa persetujuan Pejabat Penandatangan Kontrak, tidak memulai pelaksanaan pekerjaan;</w:t>
-      </w:r>
-    </w:p>
-    <w:p>
-      <w:r>
-        <w:tab/>
-        <w:t>5)</w:t>
-        <w:tab/>
-        <w:t>penyedia menghentikan pekerjaan dan penghentian ini tidak tercantum dalam program mutu serta tanpa persetujuan Pejabat Penandatangan Kontrak;</w:t>
-      </w:r>
-    </w:p>
-    <w:p>
-      <w:r>
-        <w:tab/>
-        <w:t>6)</w:t>
-        <w:tab/>
-        <w:t>penyedia berada dalam keadaan pailit;</w:t>
-      </w:r>
-    </w:p>
-    <w:p>
-      <w:r>
-        <w:tab/>
-        <w:t>7)</w:t>
-        <w:tab/>
-        <w:t>Penyedia gagal memperbaiki kinerja setelah mendapat Surat Peringatan sebanyak 3 (tiga) kali;</w:t>
-      </w:r>
-    </w:p>
-    <w:p>
-      <w:r>
-        <w:tab/>
-        <w:t>8)</w:t>
-        <w:tab/>
-        <w:t>penyedia selama Masa SPK gagal memperbaiki Cacat Mutu dalam jangka waktu yang ditetapkan oleh Pejabat Penandatangan Kontrak;</w:t>
-      </w:r>
-    </w:p>
-    <w:p>
-      <w:r>
-        <w:tab/>
-        <w:t>9)</w:t>
-        <w:tab/>
-        <w:t>Pejabat Penandatangan Kontrak memerintahkan penyedia untuk menunda pelaksanaan atau kelanjutan pekerjaan, dan perintah tersebut tidak ditarik selama 28 (dua puluh delapan) hari; dan/atau</w:t>
-      </w:r>
-    </w:p>
-    <w:p>
-      <w:r>
-        <w:tab/>
-        <w:t>10)</w:t>
-        <w:tab/>
-        <w:t>Pejabat Penandatangan Kontrak tidak menerbitkan surat perintah pembayaran untuk pembayaran tagihan angsuran sesuai dengan yang disepakati sebagaimana tercantum dalam SPK.</w:t>
-      </w:r>
-    </w:p>
-    <w:p>
-      <w:r>
-        <w:t>e.</w:t>
-        <w:tab/>
-        <w:t>Dalam hal pemutusan SPK dilakukan karena kesalahan penyedia:</w:t>
-      </w:r>
-    </w:p>
-    <w:p>
-      <w:r>
-        <w:tab/>
-        <w:t>1)</w:t>
-        <w:tab/>
-        <w:t>Sisa uang muka harus dilunasi oleh Penyedia atau Jaminan Uang Muka dicairkan (apabila diberikan);</w:t>
-      </w:r>
-    </w:p>
-    <w:p>
-      <w:r>
-        <w:tab/>
-        <w:t>2)</w:t>
-        <w:tab/>
-        <w:t>penyedia membayar denda keterlambatan (apabila ada); dan/atau</w:t>
-      </w:r>
-    </w:p>
-    <w:p>
-      <w:r>
-        <w:tab/>
-        <w:t>3)</w:t>
-        <w:tab/>
-        <w:t>penyedia dikenakan Sanksi Daftar Hitam.</w:t>
-      </w:r>
-    </w:p>
-    <w:p>
-      <w:r>
-        <w:t>f.</w:t>
-        <w:tab/>
-        <w:t>Dalam hal pemutusan SPK dilakukan karena Pejabat Penandatangan Kontrak terlibat penyimpangan prosedur, melakukan KKN dan/atau pelanggaran persaingan sehat dalam pelaksanaan pengadaan, maka Pejabat Penandatangan Kontrak dikenakan sanksi berdasarkan peraturan perundang-undangan.</w:t>
-      </w:r>
-    </w:p>
-    <w:p/>
-    <w:p>
-      <w:r>
-        <w:rPr>
-          <w:b/>
-        </w:rPr>
-        <w:t>21.</w:t>
-        <w:tab/>
-        <w:t>PEMBAYARAN</w:t>
-      </w:r>
-    </w:p>
-    <w:p>
-      <w:r>
-        <w:t>a.</w:t>
-        <w:tab/>
-        <w:t>pembayaran prestasi hasil pekerjaan yang disepakati dilakukan oleh Pejabat Penandatangan Kontrak, dengan ketentuan:</w:t>
-      </w:r>
-    </w:p>
-    <w:p>
-      <w:r>
-        <w:tab/>
-        <w:t>1)</w:t>
-        <w:tab/>
-        <w:t>penyedia telah mengajukan tagihan disertai laporan kemajuan hasil pekerjaan;</w:t>
-      </w:r>
-    </w:p>
-    <w:p>
-      <w:r>
-        <w:tab/>
-        <w:t>2)</w:t>
-        <w:tab/>
-        <w:t>pembayaran dilakukan dengan [sistem bulanan/sistem termin/pembayaran secara sekaligus];</w:t>
-      </w:r>
-    </w:p>
-    <w:p>
-      <w:r>
-        <w:tab/>
-        <w:t>3)</w:t>
-        <w:tab/>
-        <w:t>pembayaran harus dipotong denda (apabila ada), dan pajak;</w:t>
-      </w:r>
-    </w:p>
-    <w:p>
-      <w:r>
-        <w:t>b.</w:t>
-        <w:tab/>
-        <w:t>pembayaran terakhir hanya dilakukan setelah pekerjaan selesai 100% (seratus persen) dan Berita Acara Serah Terima ditandatangani.</w:t>
-      </w:r>
-    </w:p>
-    <w:p>
-      <w:r>
-        <w:t>c.</w:t>
-        <w:tab/>
-        <w:t>Pejabat Penandatangan Kontrak dalam kurun waktu 7 (tujuh) hari kerja setelah pengajuan permintaan pembayaran dari penyedia harus sudah mengajukan surat permintaan pembayaran kepada Pejabat Penandatangan Surat Perintah Membayar (PPSPM).</w:t>
-      </w:r>
-    </w:p>
-    <w:p>
-      <w:r>
-        <w:t>d.</w:t>
-        <w:tab/>
-        <w:t>bila terdapat ketidaksesuaian dalam perhitungan angsuran, tidak akan menjadi alasan untuk menunda pembayaran. Pejabat Penandatangan Kontrak dapat meminta penyedia untuk menyampaikan perhitungan prestasi sementara dengan mengesampingkan hal-hal yang sedang menjadi perselisihan.</w:t>
-      </w:r>
-    </w:p>
-    <w:p/>
-    <w:p>
-      <w:r>
-        <w:rPr>
-          <w:b/>
-        </w:rPr>
-        <w:t>22.</w:t>
-        <w:tab/>
-        <w:t>DENDA</w:t>
-      </w:r>
-    </w:p>
-    <w:p>
-      <w:r>
-        <w:t>a.</w:t>
-        <w:tab/>
-        <w:t>Jika pekerjaan tidak dapat diselesaikan dalam jangka waktu pelaksanaan pekerjaan karena kesalahan atau kelalaian Penyedia maka Penyedia berkewajiban untuk membayar denda kepada Pejabat Penandatangan Kontrak sebesar 1/1000 (satu permil) dari nilai SPK (tidak termasuk PPN) untuk setiap hari keterlambatan atau 1/1000 (satu permil) dari nilai bagian SPK yang tercantum dalam SPK (tidak termasuk PPN).</w:t>
-      </w:r>
-    </w:p>
-    <w:p>
-      <w:r>
-        <w:t>b.</w:t>
-        <w:tab/>
-        <w:t>Pejabat Penandatangan Kontrak mengenakan Denda dengan memotong pembayaran prestasi pekerjaan penyedia. Pembayaran Denda tidak mengurangi tanggung jawab kontraktual penyedia.</w:t>
-      </w:r>
-    </w:p>
-    <w:p/>
-    <w:p>
-      <w:r>
-        <w:rPr>
-          <w:b/>
-        </w:rPr>
-        <w:t>23.</w:t>
-        <w:tab/>
-        <w:t>PENYELESAIAN PERSELISIHAN</w:t>
-      </w:r>
-    </w:p>
-    <w:p>
-      <w:r>
-        <w:t>Pejabat Penandatangan Kontrak dan penyedia berkewajiban untuk berupaya sungguh-sungguh menyelesaikan secara damai semua perselisihan yang timbul dari atau berhubungan dengan SPK ini atau interpretasinya selama atau setelah pelaksanaan pekerjaan. Jika perselisihan tidak dapat diselesaikan secara musyawarah maka perselisihan akan diselesaikan melalui Layanan Penyelesaian Sengketa, arbitrase atau Pengadilan Negeri.</w:t>
-      </w:r>
-    </w:p>
-    <w:p/>
-    <w:p>
-      <w:r>
-        <w:rPr>
-          <w:b/>
-        </w:rPr>
-        <w:t>24.</w:t>
-        <w:tab/>
-        <w:t>LARANGAN PEMBERIAN KOMISI</w:t>
-      </w:r>
-    </w:p>
-    <w:p>
-      <w:r>
-        <w:t>Penyedia menjamin bahwa tidak satu pun personel satuan kerja Pejabat Penandatangan Kontrak telah atau akan menerima komisi atau keuntungan tidak sah lainnya baik langsung maupun tidak langsung dari SPK ini. Penyedia menyetujui bahwa pelanggaran syarat ini merupakan pelanggaran yang mendasar terhadap SPK ini.</w:t>
-      </w:r>
-    </w:p>
-    <w:p/>
     <w:sectPr>
       <w:pgSz w:w="12240" w:h="15840"/>
       <w:pgMar w:top="1134" w:right="1134" w:bottom="1134" w:left="1417" w:header="720" w:footer="720" w:gutter="0"/>

</xml_diff>